<commit_message>
added hello world kernel example with info on kernel module cross compilation
</commit_message>
<xml_diff>
--- a/knowledge/vdma/vdma_info.docx
+++ b/knowledge/vdma/vdma_info.docx
@@ -21,25 +21,7 @@
           <w:sz w:val="30"/>
           <w:szCs w:val="30"/>
         </w:rPr>
-        <w:t>Research on implementation of dma/</w:t>
-      </w:r>
-      <w:r>
-        <w:rPr>
-          <w:b/>
-          <w:bCs/>
-          <w:sz w:val="30"/>
-          <w:szCs w:val="30"/>
-        </w:rPr>
-        <w:t>vdma</w:t>
-      </w:r>
-      <w:r>
-        <w:rPr>
-          <w:b/>
-          <w:bCs/>
-          <w:sz w:val="30"/>
-          <w:szCs w:val="30"/>
-        </w:rPr>
-        <w:t>.</w:t>
+        <w:t>Research on implementation of dma/vdma.</w:t>
       </w:r>
     </w:p>
     <w:p>
@@ -51,6 +33,7 @@
           <w:pgNumType w:fmt="decimal"/>
           <w:formProt w:val="false"/>
           <w:textDirection w:val="lrTb"/>
+          <w:docGrid w:type="default" w:linePitch="100" w:charSpace="0"/>
         </w:sectPr>
       </w:pPr>
     </w:p>
@@ -78,6 +61,7 @@
           <w:pgMar w:left="1134" w:right="1134" w:gutter="0" w:header="0" w:top="1134" w:footer="0" w:bottom="1134"/>
           <w:formProt w:val="false"/>
           <w:textDirection w:val="lrTb"/>
+          <w:docGrid w:type="default" w:linePitch="100" w:charSpace="0"/>
         </w:sectPr>
       </w:pPr>
     </w:p>
@@ -570,6 +554,600 @@
     </w:p>
     <w:p>
       <w:pPr>
+        <w:pStyle w:val="Normal"/>
+        <w:bidi w:val="0"/>
+        <w:jc w:val="center"/>
+        <w:rPr>
+          <w:rFonts w:ascii="Times New Roman" w:hAnsi="Times New Roman"/>
+          <w:b/>
+          <w:bCs/>
+          <w:sz w:val="24"/>
+          <w:szCs w:val="24"/>
+        </w:rPr>
+      </w:pPr>
+      <w:r>
+        <w:rPr>
+          <w:b/>
+          <w:bCs/>
+          <w:sz w:val="24"/>
+          <w:szCs w:val="24"/>
+        </w:rPr>
+        <w:t>3. CROSS COMPILING KERNEL MODULES</w:t>
+      </w:r>
+    </w:p>
+    <w:p>
+      <w:pPr>
+        <w:pStyle w:val="Normal"/>
+        <w:bidi w:val="0"/>
+        <w:jc w:val="both"/>
+        <w:rPr>
+          <w:rFonts w:ascii="Times New Roman" w:hAnsi="Times New Roman"/>
+          <w:b w:val="false"/>
+          <w:bCs w:val="false"/>
+          <w:sz w:val="20"/>
+          <w:szCs w:val="20"/>
+        </w:rPr>
+      </w:pPr>
+      <w:r>
+        <w:rPr>
+          <w:rFonts w:ascii="Times New Roman" w:hAnsi="Times New Roman"/>
+          <w:b w:val="false"/>
+          <w:bCs w:val="false"/>
+          <w:sz w:val="20"/>
+          <w:szCs w:val="20"/>
+        </w:rPr>
+        <w:t>Cross compiling linux kernel modules for the armv7 architecture needs some setup the source code with the makefile can be found in GITROOTDIR/app/… this ….</w:t>
+      </w:r>
+      <w:r>
+        <w:rPr>
+          <w:rFonts w:ascii="Times New Roman" w:hAnsi="Times New Roman"/>
+          <w:b w:val="false"/>
+          <w:bCs w:val="false"/>
+          <w:sz w:val="20"/>
+          <w:szCs w:val="20"/>
+        </w:rPr>
+        <w:t>(will fix text soon !neefix)</w:t>
+      </w:r>
+    </w:p>
+    <w:p>
+      <w:pPr>
+        <w:pStyle w:val="Normal"/>
+        <w:numPr>
+          <w:ilvl w:val="0"/>
+          <w:numId w:val="4"/>
+        </w:numPr>
+        <w:bidi w:val="0"/>
+        <w:jc w:val="both"/>
+        <w:rPr>
+          <w:rFonts w:ascii="Times New Roman" w:hAnsi="Times New Roman"/>
+          <w:b w:val="false"/>
+          <w:bCs w:val="false"/>
+          <w:sz w:val="20"/>
+          <w:szCs w:val="20"/>
+        </w:rPr>
+      </w:pPr>
+      <w:hyperlink r:id="rId6">
+        <w:r>
+          <w:rPr>
+            <w:rStyle w:val="Hyperlink"/>
+            <w:rFonts w:ascii="Times New Roman" w:hAnsi="Times New Roman"/>
+            <w:b w:val="false"/>
+            <w:bCs w:val="false"/>
+            <w:sz w:val="20"/>
+            <w:szCs w:val="20"/>
+          </w:rPr>
+          <w:t>LINK</w:t>
+        </w:r>
+      </w:hyperlink>
+      <w:r>
+        <w:rPr>
+          <w:rFonts w:ascii="Times New Roman" w:hAnsi="Times New Roman"/>
+          <w:b w:val="false"/>
+          <w:bCs w:val="false"/>
+          <w:sz w:val="20"/>
+          <w:szCs w:val="20"/>
+        </w:rPr>
+        <w:t>, Forum post explaining what to do but it does not generate module.symvers needed for symbol definitions or something</w:t>
+      </w:r>
+    </w:p>
+    <w:p>
+      <w:pPr>
+        <w:pStyle w:val="Normal"/>
+        <w:numPr>
+          <w:ilvl w:val="0"/>
+          <w:numId w:val="4"/>
+        </w:numPr>
+        <w:bidi w:val="0"/>
+        <w:jc w:val="both"/>
+        <w:rPr>
+          <w:rFonts w:ascii="Times New Roman" w:hAnsi="Times New Roman"/>
+          <w:b w:val="false"/>
+          <w:bCs w:val="false"/>
+          <w:sz w:val="20"/>
+          <w:szCs w:val="20"/>
+        </w:rPr>
+      </w:pPr>
+      <w:r>
+        <w:rPr>
+          <w:rFonts w:ascii="Times New Roman" w:hAnsi="Times New Roman"/>
+          <w:b w:val="false"/>
+          <w:bCs w:val="false"/>
+          <w:sz w:val="20"/>
+          <w:szCs w:val="20"/>
+        </w:rPr>
+        <w:t xml:space="preserve">located the petalinux project folder and go to : </w:t>
+      </w:r>
+    </w:p>
+    <w:p>
+      <w:pPr>
+        <w:pStyle w:val="Normal"/>
+        <w:numPr>
+          <w:ilvl w:val="0"/>
+          <w:numId w:val="0"/>
+        </w:numPr>
+        <w:pBdr>
+          <w:top w:val="dashed" w:sz="2" w:space="1" w:color="666666"/>
+          <w:left w:val="dashed" w:sz="2" w:space="1" w:color="666666"/>
+          <w:bottom w:val="dashed" w:sz="2" w:space="1" w:color="666666"/>
+          <w:right w:val="dashed" w:sz="2" w:space="1" w:color="666666"/>
+        </w:pBdr>
+        <w:shd w:val="clear" w:fill="F8F8F8"/>
+        <w:bidi w:val="0"/>
+        <w:ind w:hanging="0" w:start="720"/>
+        <w:jc w:val="start"/>
+        <w:rPr>
+          <w:b w:val="false"/>
+          <w:i w:val="false"/>
+          <w:i w:val="false"/>
+          <w:color w:val="auto"/>
+          <w:sz w:val="18"/>
+          <w:szCs w:val="18"/>
+          <w:u w:val="none"/>
+          <w:shd w:fill="auto" w:val="clear"/>
+          <w:lang w:val="zxx"/>
+        </w:rPr>
+      </w:pPr>
+      <w:r>
+        <w:rPr>
+          <w:rFonts w:ascii="Times New Roman" w:hAnsi="Times New Roman"/>
+          <w:b w:val="false"/>
+          <w:bCs w:val="false"/>
+          <w:i w:val="false"/>
+          <w:color w:val="008000"/>
+          <w:sz w:val="18"/>
+          <w:szCs w:val="18"/>
+          <w:u w:val="none"/>
+          <w:shd w:fill="auto" w:val="clear"/>
+          <w:lang w:val="zxx"/>
+        </w:rPr>
+        <w:t>cd</w:t>
+      </w:r>
+      <w:r>
+        <w:rPr>
+          <w:rFonts w:ascii="Times New Roman" w:hAnsi="Times New Roman"/>
+          <w:b w:val="false"/>
+          <w:bCs w:val="false"/>
+          <w:i w:val="false"/>
+          <w:color w:val="BBBBBB"/>
+          <w:sz w:val="18"/>
+          <w:szCs w:val="18"/>
+          <w:u w:val="none"/>
+          <w:shd w:fill="auto" w:val="clear"/>
+          <w:lang w:val="zxx"/>
+        </w:rPr>
+        <w:t xml:space="preserve"> </w:t>
+      </w:r>
+      <w:r>
+        <w:rPr>
+          <w:rFonts w:ascii="Times New Roman" w:hAnsi="Times New Roman"/>
+          <w:b w:val="false"/>
+          <w:bCs w:val="false"/>
+          <w:i w:val="false"/>
+          <w:color w:val="000000"/>
+          <w:sz w:val="18"/>
+          <w:szCs w:val="18"/>
+          <w:u w:val="none"/>
+          <w:shd w:fill="auto" w:val="clear"/>
+          <w:lang w:val="zxx"/>
+        </w:rPr>
+        <w:t>&lt;petalinux-project&gt;/build/tmp/work-shared/zynq-generic-7z020/kernel-source</w:t>
+      </w:r>
+    </w:p>
+    <w:p>
+      <w:pPr>
+        <w:pStyle w:val="Normal"/>
+        <w:numPr>
+          <w:ilvl w:val="0"/>
+          <w:numId w:val="4"/>
+        </w:numPr>
+        <w:jc w:val="both"/>
+        <w:rPr>
+          <w:rFonts w:ascii="Times New Roman" w:hAnsi="Times New Roman"/>
+          <w:b w:val="false"/>
+          <w:bCs w:val="false"/>
+          <w:sz w:val="20"/>
+          <w:szCs w:val="20"/>
+        </w:rPr>
+      </w:pPr>
+      <w:r>
+        <w:rPr>
+          <w:rFonts w:ascii="Times New Roman" w:hAnsi="Times New Roman"/>
+          <w:b w:val="false"/>
+          <w:bCs w:val="false"/>
+          <w:sz w:val="20"/>
+          <w:szCs w:val="20"/>
+        </w:rPr>
+        <w:t>Generate .config file for kernel and prepare modules</w:t>
+      </w:r>
+    </w:p>
+    <w:p>
+      <w:pPr>
+        <w:pStyle w:val="Normal"/>
+        <w:numPr>
+          <w:ilvl w:val="0"/>
+          <w:numId w:val="0"/>
+        </w:numPr>
+        <w:pBdr>
+          <w:top w:val="dashed" w:sz="2" w:space="1" w:color="666666"/>
+          <w:left w:val="dashed" w:sz="2" w:space="1" w:color="666666"/>
+          <w:bottom w:val="dashed" w:sz="2" w:space="1" w:color="666666"/>
+          <w:right w:val="dashed" w:sz="2" w:space="1" w:color="666666"/>
+        </w:pBdr>
+        <w:shd w:val="clear" w:fill="F8F8F8"/>
+        <w:bidi w:val="0"/>
+        <w:ind w:hanging="0" w:start="720"/>
+        <w:jc w:val="start"/>
+        <w:rPr>
+          <w:b w:val="false"/>
+          <w:i w:val="false"/>
+          <w:i w:val="false"/>
+          <w:color w:val="000000"/>
+          <w:sz w:val="18"/>
+          <w:szCs w:val="18"/>
+          <w:u w:val="none"/>
+          <w:shd w:fill="auto" w:val="clear"/>
+          <w:lang w:val="zxx"/>
+        </w:rPr>
+      </w:pPr>
+      <w:r>
+        <w:rPr>
+          <w:b w:val="false"/>
+          <w:i w:val="false"/>
+          <w:color w:val="000000"/>
+          <w:sz w:val="18"/>
+          <w:szCs w:val="18"/>
+          <w:u w:val="none"/>
+          <w:shd w:fill="auto" w:val="clear"/>
+          <w:lang w:val="zxx"/>
+        </w:rPr>
+        <w:t>- make ARCH=arm xilinx_zynq_defconfig</w:t>
+      </w:r>
+    </w:p>
+    <w:p>
+      <w:pPr>
+        <w:pStyle w:val="Normal"/>
+        <w:numPr>
+          <w:ilvl w:val="0"/>
+          <w:numId w:val="0"/>
+        </w:numPr>
+        <w:pBdr>
+          <w:top w:val="dashed" w:sz="2" w:space="1" w:color="666666"/>
+          <w:left w:val="dashed" w:sz="2" w:space="1" w:color="666666"/>
+          <w:bottom w:val="dashed" w:sz="2" w:space="1" w:color="666666"/>
+          <w:right w:val="dashed" w:sz="2" w:space="1" w:color="666666"/>
+        </w:pBdr>
+        <w:shd w:val="clear" w:fill="F8F8F8"/>
+        <w:bidi w:val="0"/>
+        <w:ind w:hanging="0" w:start="720"/>
+        <w:jc w:val="start"/>
+        <w:rPr>
+          <w:b w:val="false"/>
+          <w:i w:val="false"/>
+          <w:i w:val="false"/>
+          <w:color w:val="000000"/>
+          <w:sz w:val="18"/>
+          <w:szCs w:val="18"/>
+          <w:u w:val="none"/>
+          <w:shd w:fill="auto" w:val="clear"/>
+          <w:lang w:val="zxx"/>
+        </w:rPr>
+      </w:pPr>
+      <w:r>
+        <w:rPr>
+          <w:b w:val="false"/>
+          <w:i w:val="false"/>
+          <w:color w:val="000000"/>
+          <w:sz w:val="18"/>
+          <w:szCs w:val="18"/>
+          <w:u w:val="none"/>
+          <w:shd w:fill="auto" w:val="clear"/>
+          <w:lang w:val="zxx"/>
+        </w:rPr>
+        <w:t>- make ARCH=arm CROSS_COMPILE=arm-xilinx-linux-gnueabi- modules_prepare</w:t>
+      </w:r>
+    </w:p>
+    <w:p>
+      <w:pPr>
+        <w:pStyle w:val="Normal"/>
+        <w:numPr>
+          <w:ilvl w:val="0"/>
+          <w:numId w:val="4"/>
+        </w:numPr>
+        <w:jc w:val="both"/>
+        <w:rPr/>
+      </w:pPr>
+      <w:r>
+        <w:rPr>
+          <w:rFonts w:ascii="Times New Roman" w:hAnsi="Times New Roman"/>
+          <w:b w:val="false"/>
+          <w:bCs w:val="false"/>
+          <w:sz w:val="20"/>
+          <w:szCs w:val="20"/>
+        </w:rPr>
+        <w:t xml:space="preserve">If </w:t>
+      </w:r>
+      <w:r>
+        <w:rPr>
+          <w:rStyle w:val="SourceText"/>
+          <w:rFonts w:ascii="Times New Roman" w:hAnsi="Times New Roman"/>
+          <w:b w:val="false"/>
+          <w:bCs w:val="false"/>
+          <w:sz w:val="20"/>
+          <w:szCs w:val="20"/>
+        </w:rPr>
+        <w:t>Module.symvers</w:t>
+      </w:r>
+      <w:r>
+        <w:rPr>
+          <w:rFonts w:ascii="Times New Roman" w:hAnsi="Times New Roman"/>
+          <w:b w:val="false"/>
+          <w:bCs w:val="false"/>
+          <w:sz w:val="20"/>
+          <w:szCs w:val="20"/>
+        </w:rPr>
+        <w:t xml:space="preserve"> is still missing, build </w:t>
+      </w:r>
+      <w:r>
+        <w:rPr>
+          <w:rStyle w:val="Strong"/>
+          <w:rFonts w:ascii="Times New Roman" w:hAnsi="Times New Roman"/>
+          <w:b w:val="false"/>
+          <w:bCs w:val="false"/>
+          <w:sz w:val="20"/>
+          <w:szCs w:val="20"/>
+        </w:rPr>
+        <w:t>a single dummy module in-tree</w:t>
+      </w:r>
+      <w:r>
+        <w:rPr>
+          <w:rFonts w:ascii="Times New Roman" w:hAnsi="Times New Roman"/>
+          <w:b w:val="false"/>
+          <w:bCs w:val="false"/>
+          <w:sz w:val="20"/>
+          <w:szCs w:val="20"/>
+        </w:rPr>
+        <w:t xml:space="preserve"> to generate it(this will take some time)</w:t>
+      </w:r>
+    </w:p>
+    <w:p>
+      <w:pPr>
+        <w:pStyle w:val="Normal"/>
+        <w:numPr>
+          <w:ilvl w:val="0"/>
+          <w:numId w:val="0"/>
+        </w:numPr>
+        <w:pBdr>
+          <w:top w:val="dashed" w:sz="2" w:space="1" w:color="666666"/>
+          <w:left w:val="dashed" w:sz="2" w:space="1" w:color="666666"/>
+          <w:bottom w:val="dashed" w:sz="2" w:space="1" w:color="666666"/>
+          <w:right w:val="dashed" w:sz="2" w:space="1" w:color="666666"/>
+        </w:pBdr>
+        <w:shd w:val="clear" w:fill="F8F8F8"/>
+        <w:bidi w:val="0"/>
+        <w:ind w:hanging="0" w:start="720"/>
+        <w:jc w:val="start"/>
+        <w:rPr>
+          <w:b w:val="false"/>
+          <w:i w:val="false"/>
+          <w:i w:val="false"/>
+          <w:color w:val="000000"/>
+          <w:sz w:val="18"/>
+          <w:szCs w:val="18"/>
+          <w:u w:val="none"/>
+          <w:shd w:fill="auto" w:val="clear"/>
+          <w:lang w:val="zxx"/>
+        </w:rPr>
+      </w:pPr>
+      <w:r>
+        <w:rPr>
+          <w:b w:val="false"/>
+          <w:i w:val="false"/>
+          <w:color w:val="000000"/>
+          <w:sz w:val="18"/>
+          <w:szCs w:val="18"/>
+          <w:u w:val="none"/>
+          <w:shd w:fill="auto" w:val="clear"/>
+          <w:lang w:val="zxx"/>
+        </w:rPr>
+        <w:t>- make ARCH=arm CROSS_COMPILE=arm-xilinx-linux-gnueabi- modules</w:t>
+      </w:r>
+    </w:p>
+    <w:p>
+      <w:pPr>
+        <w:pStyle w:val="Normal"/>
+        <w:numPr>
+          <w:ilvl w:val="0"/>
+          <w:numId w:val="4"/>
+        </w:numPr>
+        <w:jc w:val="both"/>
+        <w:rPr/>
+      </w:pPr>
+      <w:r>
+        <w:rPr>
+          <w:rStyle w:val="Strong"/>
+          <w:rFonts w:ascii="Times New Roman" w:hAnsi="Times New Roman"/>
+          <w:b w:val="false"/>
+          <w:bCs w:val="false"/>
+          <w:sz w:val="20"/>
+          <w:szCs w:val="20"/>
+        </w:rPr>
+        <w:t xml:space="preserve">Once done export the directory(in-tree kernel source) </w:t>
+      </w:r>
+    </w:p>
+    <w:p>
+      <w:pPr>
+        <w:pStyle w:val="Normal"/>
+        <w:numPr>
+          <w:ilvl w:val="0"/>
+          <w:numId w:val="0"/>
+        </w:numPr>
+        <w:pBdr>
+          <w:top w:val="dashed" w:sz="2" w:space="1" w:color="666666"/>
+          <w:left w:val="dashed" w:sz="2" w:space="1" w:color="666666"/>
+          <w:bottom w:val="dashed" w:sz="2" w:space="1" w:color="666666"/>
+          <w:right w:val="dashed" w:sz="2" w:space="1" w:color="666666"/>
+        </w:pBdr>
+        <w:ind w:hanging="0" w:start="720"/>
+        <w:rPr>
+          <w:b w:val="false"/>
+          <w:i w:val="false"/>
+          <w:i w:val="false"/>
+          <w:color w:val="000000"/>
+          <w:sz w:val="18"/>
+          <w:szCs w:val="18"/>
+          <w:u w:val="none"/>
+          <w:shd w:fill="auto" w:val="clear"/>
+          <w:lang w:val="zxx"/>
+        </w:rPr>
+      </w:pPr>
+      <w:r>
+        <w:rPr>
+          <w:b w:val="false"/>
+          <w:i w:val="false"/>
+          <w:color w:val="000000"/>
+          <w:sz w:val="18"/>
+          <w:szCs w:val="18"/>
+          <w:u w:val="none"/>
+          <w:shd w:fill="auto" w:val="clear"/>
+          <w:lang w:val="zxx"/>
+        </w:rPr>
+        <w:t>- export KERNEL_src=&lt;petalinux-project-folder&gt;/build/tmp/work-shared/plnx-zynqmp/kernel-source</w:t>
+      </w:r>
+    </w:p>
+    <w:p>
+      <w:pPr>
+        <w:pStyle w:val="Normal"/>
+        <w:numPr>
+          <w:ilvl w:val="0"/>
+          <w:numId w:val="4"/>
+        </w:numPr>
+        <w:jc w:val="both"/>
+        <w:rPr>
+          <w:rFonts w:ascii="Times New Roman" w:hAnsi="Times New Roman"/>
+          <w:b w:val="false"/>
+          <w:bCs w:val="false"/>
+          <w:sz w:val="20"/>
+          <w:szCs w:val="20"/>
+        </w:rPr>
+      </w:pPr>
+      <w:r>
+        <w:rPr>
+          <w:rFonts w:ascii="Times New Roman" w:hAnsi="Times New Roman"/>
+          <w:bCs w:val="false"/>
+          <w:sz w:val="20"/>
+          <w:szCs w:val="20"/>
+        </w:rPr>
+        <w:t xml:space="preserve">Now you can use KERNEL_src instead of the full path to fill in the KERNEL_DIR variable inside the Makefile. </w:t>
+      </w:r>
+    </w:p>
+    <w:p>
+      <w:pPr>
+        <w:pStyle w:val="Normal"/>
+        <w:numPr>
+          <w:ilvl w:val="0"/>
+          <w:numId w:val="4"/>
+        </w:numPr>
+        <w:jc w:val="both"/>
+        <w:rPr>
+          <w:rFonts w:ascii="Times New Roman" w:hAnsi="Times New Roman"/>
+          <w:b w:val="false"/>
+          <w:bCs w:val="false"/>
+          <w:sz w:val="20"/>
+          <w:szCs w:val="20"/>
+        </w:rPr>
+      </w:pPr>
+      <w:r>
+        <w:fldChar w:fldCharType="begin"/>
+      </w:r>
+      <w:r>
+        <w:rPr>
+          <w:rStyle w:val="Hyperlink"/>
+          <w:sz w:val="20"/>
+          <w:b w:val="false"/>
+          <w:szCs w:val="20"/>
+          <w:bCs w:val="false"/>
+          <w:rFonts w:ascii="Times New Roman" w:hAnsi="Times New Roman"/>
+        </w:rPr>
+        <w:instrText xml:space="preserve"> HYPERLINK "https://gist.github.com/Miouyouyou/6ee23eec681b21782b17ec8a45258b87" \l "file-makefile-shortversion-L6"</w:instrText>
+      </w:r>
+      <w:r>
+        <w:rPr>
+          <w:rStyle w:val="Hyperlink"/>
+          <w:sz w:val="20"/>
+          <w:b w:val="false"/>
+          <w:szCs w:val="20"/>
+          <w:bCs w:val="false"/>
+          <w:rFonts w:ascii="Times New Roman" w:hAnsi="Times New Roman"/>
+        </w:rPr>
+        <w:fldChar w:fldCharType="separate"/>
+      </w:r>
+      <w:r>
+        <w:rPr>
+          <w:rStyle w:val="Hyperlink"/>
+          <w:rFonts w:ascii="Times New Roman" w:hAnsi="Times New Roman"/>
+          <w:b w:val="false"/>
+          <w:bCs w:val="false"/>
+          <w:sz w:val="20"/>
+          <w:szCs w:val="20"/>
+        </w:rPr>
+        <w:t>Cross compilation Makefile</w:t>
+      </w:r>
+      <w:r>
+        <w:rPr>
+          <w:rStyle w:val="Hyperlink"/>
+          <w:sz w:val="20"/>
+          <w:b w:val="false"/>
+          <w:szCs w:val="20"/>
+          <w:bCs w:val="false"/>
+          <w:rFonts w:ascii="Times New Roman" w:hAnsi="Times New Roman"/>
+        </w:rPr>
+        <w:fldChar w:fldCharType="end"/>
+      </w:r>
+    </w:p>
+    <w:p>
+      <w:pPr>
+        <w:pStyle w:val="Normal"/>
+        <w:jc w:val="both"/>
+        <w:rPr>
+          <w:rFonts w:ascii="Times New Roman" w:hAnsi="Times New Roman"/>
+          <w:b w:val="false"/>
+          <w:bCs w:val="false"/>
+          <w:sz w:val="20"/>
+          <w:szCs w:val="20"/>
+        </w:rPr>
+      </w:pPr>
+      <w:r>
+        <w:rPr>
+          <w:rFonts w:ascii="Times New Roman" w:hAnsi="Times New Roman"/>
+          <w:b w:val="false"/>
+          <w:bCs w:val="false"/>
+          <w:sz w:val="20"/>
+          <w:szCs w:val="20"/>
+        </w:rPr>
+      </w:r>
+    </w:p>
+    <w:p>
+      <w:pPr>
         <w:sectPr>
           <w:type w:val="continuous"/>
           <w:pgSz w:w="11906" w:h="16838"/>
@@ -577,6 +1155,7 @@
           <w:cols w:num="2" w:space="288" w:equalWidth="true" w:sep="false"/>
           <w:formProt w:val="false"/>
           <w:textDirection w:val="lrTb"/>
+          <w:docGrid w:type="default" w:linePitch="100" w:charSpace="0"/>
         </w:sectPr>
       </w:pPr>
     </w:p>
@@ -865,6 +1444,7 @@
           <w:pgMar w:left="1134" w:right="1134" w:gutter="0" w:header="0" w:top="1134" w:footer="0" w:bottom="1134"/>
           <w:formProt w:val="false"/>
           <w:textDirection w:val="lrTb"/>
+          <w:docGrid w:type="default" w:linePitch="100" w:charSpace="0"/>
         </w:sectPr>
       </w:pPr>
     </w:p>
@@ -903,7 +1483,7 @@
         <w:jc w:val="both"/>
         <w:rPr/>
       </w:pPr>
-      <w:hyperlink r:id="rId6">
+      <w:hyperlink r:id="rId7">
         <w:r>
           <w:rPr>
             <w:rStyle w:val="Hyperlink"/>
@@ -935,6 +1515,7 @@
           <w:pgMar w:left="1134" w:right="1134" w:gutter="0" w:header="0" w:top="1134" w:footer="0" w:bottom="1134"/>
           <w:formProt w:val="false"/>
           <w:textDirection w:val="lrTb"/>
+          <w:docGrid w:type="default" w:linePitch="100" w:charSpace="0"/>
         </w:sectPr>
       </w:pPr>
     </w:p>
@@ -953,9 +1534,9 @@
       <w:type w:val="continuous"/>
       <w:pgSz w:w="11906" w:h="16838"/>
       <w:pgMar w:left="1134" w:right="1134" w:gutter="0" w:header="0" w:top="1134" w:footer="0" w:bottom="1134"/>
-      <w:pgNumType w:fmt="decimal"/>
       <w:formProt w:val="false"/>
       <w:textDirection w:val="lrTb"/>
+      <w:docGrid w:type="default" w:linePitch="100" w:charSpace="0"/>
     </w:sectPr>
   </w:body>
 </w:document>
@@ -1220,6 +1801,143 @@
     </w:lvl>
   </w:abstractNum>
   <w:abstractNum w:abstractNumId="3">
+    <w:lvl w:ilvl="0">
+      <w:start w:val="1"/>
+      <w:numFmt w:val="bullet"/>
+      <w:lvlText w:val=""/>
+      <w:lvlJc w:val="start"/>
+      <w:pPr>
+        <w:tabs>
+          <w:tab w:val="num" w:pos="720"/>
+        </w:tabs>
+        <w:ind w:start="720" w:hanging="360"/>
+      </w:pPr>
+      <w:rPr>
+        <w:rFonts w:ascii="Symbol" w:hAnsi="Symbol" w:cs="Symbol" w:hint="default"/>
+      </w:rPr>
+    </w:lvl>
+    <w:lvl w:ilvl="1">
+      <w:start w:val="1"/>
+      <w:numFmt w:val="bullet"/>
+      <w:lvlText w:val=""/>
+      <w:lvlJc w:val="start"/>
+      <w:pPr>
+        <w:tabs>
+          <w:tab w:val="num" w:pos="1080"/>
+        </w:tabs>
+        <w:ind w:start="1080" w:hanging="360"/>
+      </w:pPr>
+      <w:rPr>
+        <w:rFonts w:ascii="Symbol" w:hAnsi="Symbol" w:cs="Symbol" w:hint="default"/>
+      </w:rPr>
+    </w:lvl>
+    <w:lvl w:ilvl="2">
+      <w:start w:val="1"/>
+      <w:numFmt w:val="bullet"/>
+      <w:lvlText w:val=""/>
+      <w:lvlJc w:val="start"/>
+      <w:pPr>
+        <w:tabs>
+          <w:tab w:val="num" w:pos="1440"/>
+        </w:tabs>
+        <w:ind w:start="1440" w:hanging="360"/>
+      </w:pPr>
+      <w:rPr>
+        <w:rFonts w:ascii="Symbol" w:hAnsi="Symbol" w:cs="Symbol" w:hint="default"/>
+      </w:rPr>
+    </w:lvl>
+    <w:lvl w:ilvl="3">
+      <w:start w:val="1"/>
+      <w:numFmt w:val="bullet"/>
+      <w:lvlText w:val=""/>
+      <w:lvlJc w:val="start"/>
+      <w:pPr>
+        <w:tabs>
+          <w:tab w:val="num" w:pos="1800"/>
+        </w:tabs>
+        <w:ind w:start="1800" w:hanging="360"/>
+      </w:pPr>
+      <w:rPr>
+        <w:rFonts w:ascii="Symbol" w:hAnsi="Symbol" w:cs="Symbol" w:hint="default"/>
+      </w:rPr>
+    </w:lvl>
+    <w:lvl w:ilvl="4">
+      <w:start w:val="1"/>
+      <w:numFmt w:val="bullet"/>
+      <w:lvlText w:val=""/>
+      <w:lvlJc w:val="start"/>
+      <w:pPr>
+        <w:tabs>
+          <w:tab w:val="num" w:pos="2160"/>
+        </w:tabs>
+        <w:ind w:start="2160" w:hanging="360"/>
+      </w:pPr>
+      <w:rPr>
+        <w:rFonts w:ascii="Symbol" w:hAnsi="Symbol" w:cs="Symbol" w:hint="default"/>
+      </w:rPr>
+    </w:lvl>
+    <w:lvl w:ilvl="5">
+      <w:start w:val="1"/>
+      <w:numFmt w:val="bullet"/>
+      <w:lvlText w:val=""/>
+      <w:lvlJc w:val="start"/>
+      <w:pPr>
+        <w:tabs>
+          <w:tab w:val="num" w:pos="2520"/>
+        </w:tabs>
+        <w:ind w:start="2520" w:hanging="360"/>
+      </w:pPr>
+      <w:rPr>
+        <w:rFonts w:ascii="Symbol" w:hAnsi="Symbol" w:cs="Symbol" w:hint="default"/>
+      </w:rPr>
+    </w:lvl>
+    <w:lvl w:ilvl="6">
+      <w:start w:val="1"/>
+      <w:numFmt w:val="bullet"/>
+      <w:lvlText w:val=""/>
+      <w:lvlJc w:val="start"/>
+      <w:pPr>
+        <w:tabs>
+          <w:tab w:val="num" w:pos="2880"/>
+        </w:tabs>
+        <w:ind w:start="2880" w:hanging="360"/>
+      </w:pPr>
+      <w:rPr>
+        <w:rFonts w:ascii="Symbol" w:hAnsi="Symbol" w:cs="Symbol" w:hint="default"/>
+      </w:rPr>
+    </w:lvl>
+    <w:lvl w:ilvl="7">
+      <w:start w:val="1"/>
+      <w:numFmt w:val="bullet"/>
+      <w:lvlText w:val=""/>
+      <w:lvlJc w:val="start"/>
+      <w:pPr>
+        <w:tabs>
+          <w:tab w:val="num" w:pos="3240"/>
+        </w:tabs>
+        <w:ind w:start="3240" w:hanging="360"/>
+      </w:pPr>
+      <w:rPr>
+        <w:rFonts w:ascii="Symbol" w:hAnsi="Symbol" w:cs="Symbol" w:hint="default"/>
+      </w:rPr>
+    </w:lvl>
+    <w:lvl w:ilvl="8">
+      <w:start w:val="1"/>
+      <w:numFmt w:val="bullet"/>
+      <w:lvlText w:val=""/>
+      <w:lvlJc w:val="start"/>
+      <w:pPr>
+        <w:tabs>
+          <w:tab w:val="num" w:pos="3600"/>
+        </w:tabs>
+        <w:ind w:start="3600" w:hanging="360"/>
+      </w:pPr>
+      <w:rPr>
+        <w:rFonts w:ascii="Symbol" w:hAnsi="Symbol" w:cs="Symbol" w:hint="default"/>
+      </w:rPr>
+    </w:lvl>
+  </w:abstractNum>
+  <w:abstractNum w:abstractNumId="4">
     <w:lvl w:ilvl="0">
       <w:start w:val="1"/>
       <w:numFmt w:val="bullet"/>
@@ -1365,6 +2083,9 @@
   <w:num w:numId="3">
     <w:abstractNumId w:val="3"/>
   </w:num>
+  <w:num w:numId="4">
+    <w:abstractNumId w:val="4"/>
+  </w:num>
 </w:numbering>
 </file>
 
@@ -1382,7 +2103,6 @@
     </w:rPrDefault>
     <w:pPrDefault>
       <w:pPr>
-        <w:widowControl/>
         <w:suppressAutoHyphens w:val="true"/>
       </w:pPr>
     </w:pPrDefault>
@@ -1392,7 +2112,10 @@
     <w:qFormat/>
     <w:pPr>
       <w:widowControl/>
+      <w:suppressAutoHyphens w:val="true"/>
       <w:bidi w:val="0"/>
+      <w:spacing w:before="0" w:after="0"/>
+      <w:jc w:val="start"/>
     </w:pPr>
     <w:rPr>
       <w:rFonts w:ascii="Liberation Serif" w:hAnsi="Liberation Serif" w:eastAsia="Noto Sans" w:cs="Noto Sans Devanagari"/>
@@ -1430,6 +2153,25 @@
     <w:rPr>
       <w:b/>
       <w:bCs/>
+    </w:rPr>
+  </w:style>
+  <w:style w:type="character" w:styleId="NumberingSymbols">
+    <w:name w:val="Numbering Symbols"/>
+    <w:qFormat/>
+    <w:rPr/>
+  </w:style>
+  <w:style w:type="character" w:styleId="Bulletsuser">
+    <w:name w:val="Bullets (user)"/>
+    <w:qFormat/>
+    <w:rPr>
+      <w:rFonts w:ascii="OpenSymbol" w:hAnsi="OpenSymbol" w:eastAsia="OpenSymbol" w:cs="OpenSymbol"/>
+    </w:rPr>
+  </w:style>
+  <w:style w:type="character" w:styleId="SourceText">
+    <w:name w:val="Source Text"/>
+    <w:qFormat/>
+    <w:rPr>
+      <w:rFonts w:ascii="Liberation Mono" w:hAnsi="Liberation Mono" w:eastAsia="Liberation Mono" w:cs="Liberation Mono"/>
     </w:rPr>
   </w:style>
   <w:style w:type="paragraph" w:styleId="Heading">
@@ -1489,6 +2231,10 @@
     <w:rPr>
       <w:rFonts w:cs="Noto Sans Devanagari"/>
     </w:rPr>
+  </w:style>
+  <w:style w:type="numbering" w:styleId="Numbering123">
+    <w:name w:val="Numbering 123"/>
+    <w:qFormat/>
   </w:style>
 </w:styles>
 </file>

</xml_diff>

<commit_message>
Documenting the video system setup
</commit_message>
<xml_diff>
--- a/knowledge/vdma/vdma_info.docx
+++ b/knowledge/vdma/vdma_info.docx
@@ -40,15 +40,22 @@
     <w:p>
       <w:pPr>
         <w:pStyle w:val="Normal"/>
-        <w:bidi w:val="0"/>
-        <w:jc w:val="center"/>
-        <w:rPr>
-          <w:rFonts w:ascii="Times New Roman" w:hAnsi="Times New Roman"/>
-        </w:rPr>
-      </w:pPr>
-      <w:r>
-        <w:rPr>
-          <w:rFonts w:ascii="Times New Roman" w:hAnsi="Times New Roman"/>
+        <w:jc w:val="both"/>
+        <w:rPr>
+          <w:rFonts w:ascii="Times New Roman" w:hAnsi="Times New Roman"/>
+          <w:b w:val="false"/>
+          <w:bCs w:val="false"/>
+          <w:sz w:val="20"/>
+          <w:szCs w:val="20"/>
+        </w:rPr>
+      </w:pPr>
+      <w:r>
+        <w:rPr>
+          <w:rFonts w:ascii="Times New Roman" w:hAnsi="Times New Roman"/>
+          <w:b w:val="false"/>
+          <w:bCs w:val="false"/>
+          <w:sz w:val="20"/>
+          <w:szCs w:val="20"/>
         </w:rPr>
         <w:t>This document contains information and links to usefull documents/forums in which information and implementation of dma applications can be found. I use this to document information gathered from different sources to get a better idea and be able to structure the vdma game project from hardware design to displaying pixels on the screen using hdmi via vdma.</w:t>
       </w:r>
@@ -596,17 +603,7 @@
           <w:sz w:val="20"/>
           <w:szCs w:val="20"/>
         </w:rPr>
-        <w:t>Cross compiling linux kernel modules for the armv7 architecture needs some setup the source code with the makefile can be found in GITROOTDIR/app/… this ….</w:t>
-      </w:r>
-      <w:r>
-        <w:rPr>
-          <w:rFonts w:ascii="Times New Roman" w:hAnsi="Times New Roman"/>
-          <w:b w:val="false"/>
-          <w:bCs w:val="false"/>
-          <w:sz w:val="20"/>
-          <w:szCs w:val="20"/>
-        </w:rPr>
-        <w:t>(will fix text soon !neefix)</w:t>
+        <w:t>Cross compiling linux kernel modules for the armv7 architecture needs some setup the source code with the makefile can be found in GITROOTDIR/app/… this ….(will fix text soon !neefix)</w:t>
       </w:r>
     </w:p>
     <w:p>
@@ -1127,24 +1124,895 @@
     <w:p>
       <w:pPr>
         <w:pStyle w:val="Normal"/>
-        <w:jc w:val="both"/>
-        <w:rPr>
-          <w:rFonts w:ascii="Times New Roman" w:hAnsi="Times New Roman"/>
-          <w:b w:val="false"/>
-          <w:bCs w:val="false"/>
-          <w:sz w:val="20"/>
-          <w:szCs w:val="20"/>
-        </w:rPr>
-      </w:pPr>
-      <w:r>
-        <w:rPr>
-          <w:rFonts w:ascii="Times New Roman" w:hAnsi="Times New Roman"/>
-          <w:b w:val="false"/>
-          <w:bCs w:val="false"/>
-          <w:sz w:val="20"/>
-          <w:szCs w:val="20"/>
-        </w:rPr>
-      </w:r>
+        <w:bidi w:val="0"/>
+        <w:jc w:val="center"/>
+        <w:rPr>
+          <w:rFonts w:ascii="Times New Roman" w:hAnsi="Times New Roman"/>
+          <w:b/>
+          <w:bCs/>
+          <w:sz w:val="24"/>
+          <w:szCs w:val="24"/>
+        </w:rPr>
+      </w:pPr>
+      <w:r>
+        <w:rPr>
+          <w:b/>
+          <w:bCs/>
+          <w:sz w:val="24"/>
+          <w:szCs w:val="24"/>
+        </w:rPr>
+        <w:t xml:space="preserve">2. </w:t>
+      </w:r>
+      <w:hyperlink r:id="rId7">
+        <w:r>
+          <w:rPr>
+            <w:rStyle w:val="Hyperlink"/>
+            <w:b/>
+            <w:bCs/>
+            <w:sz w:val="24"/>
+            <w:szCs w:val="24"/>
+          </w:rPr>
+          <w:t>Linux KERNEL MODULE</w:t>
+        </w:r>
+      </w:hyperlink>
+    </w:p>
+    <w:p>
+      <w:pPr>
+        <w:pStyle w:val="Normal"/>
+        <w:bidi w:val="0"/>
+        <w:jc w:val="both"/>
+        <w:rPr>
+          <w:rFonts w:ascii="Times New Roman" w:hAnsi="Times New Roman"/>
+          <w:b w:val="false"/>
+          <w:bCs w:val="false"/>
+          <w:sz w:val="20"/>
+          <w:szCs w:val="20"/>
+        </w:rPr>
+      </w:pPr>
+      <w:r>
+        <w:rPr>
+          <w:rFonts w:ascii="Times New Roman" w:hAnsi="Times New Roman"/>
+          <w:b w:val="false"/>
+          <w:bCs w:val="false"/>
+          <w:sz w:val="20"/>
+          <w:szCs w:val="20"/>
+        </w:rPr>
+        <w:t>how to insert module</w:t>
+      </w:r>
+    </w:p>
+    <w:p>
+      <w:pPr>
+        <w:pStyle w:val="Normal"/>
+        <w:numPr>
+          <w:ilvl w:val="0"/>
+          <w:numId w:val="0"/>
+        </w:numPr>
+        <w:pBdr>
+          <w:top w:val="dashed" w:sz="2" w:space="1" w:color="666666"/>
+          <w:left w:val="dashed" w:sz="2" w:space="1" w:color="666666"/>
+          <w:bottom w:val="dashed" w:sz="2" w:space="1" w:color="666666"/>
+          <w:right w:val="dashed" w:sz="2" w:space="1" w:color="666666"/>
+        </w:pBdr>
+        <w:shd w:val="clear" w:fill="F8F8F8"/>
+        <w:ind w:hanging="0" w:start="0"/>
+        <w:rPr>
+          <w:b w:val="false"/>
+          <w:i w:val="false"/>
+          <w:i w:val="false"/>
+          <w:color w:val="000000"/>
+          <w:sz w:val="18"/>
+          <w:szCs w:val="18"/>
+          <w:u w:val="none"/>
+          <w:shd w:fill="auto" w:val="clear"/>
+          <w:lang w:val="zxx"/>
+        </w:rPr>
+      </w:pPr>
+      <w:r>
+        <w:rPr>
+          <w:b w:val="false"/>
+          <w:i w:val="false"/>
+          <w:color w:val="000000"/>
+          <w:sz w:val="18"/>
+          <w:szCs w:val="18"/>
+          <w:u w:val="none"/>
+          <w:shd w:fill="auto" w:val="clear"/>
+          <w:lang w:val="zxx"/>
+        </w:rPr>
+        <w:t>sudo insmod &lt;modulename.ko&gt;</w:t>
+      </w:r>
+    </w:p>
+    <w:p>
+      <w:pPr>
+        <w:pStyle w:val="Normal"/>
+        <w:bidi w:val="0"/>
+        <w:jc w:val="both"/>
+        <w:rPr>
+          <w:rFonts w:ascii="Times New Roman" w:hAnsi="Times New Roman"/>
+          <w:b w:val="false"/>
+          <w:bCs w:val="false"/>
+          <w:sz w:val="20"/>
+          <w:szCs w:val="20"/>
+        </w:rPr>
+      </w:pPr>
+      <w:r>
+        <w:rPr>
+          <w:rFonts w:ascii="Times New Roman" w:hAnsi="Times New Roman"/>
+          <w:b w:val="false"/>
+          <w:bCs w:val="false"/>
+          <w:sz w:val="20"/>
+          <w:szCs w:val="20"/>
+        </w:rPr>
+        <w:t>how to remove module</w:t>
+      </w:r>
+    </w:p>
+    <w:p>
+      <w:pPr>
+        <w:pStyle w:val="Normal"/>
+        <w:numPr>
+          <w:ilvl w:val="0"/>
+          <w:numId w:val="0"/>
+        </w:numPr>
+        <w:pBdr>
+          <w:top w:val="dashed" w:sz="2" w:space="1" w:color="666666"/>
+          <w:left w:val="dashed" w:sz="2" w:space="1" w:color="666666"/>
+          <w:bottom w:val="dashed" w:sz="2" w:space="1" w:color="666666"/>
+          <w:right w:val="dashed" w:sz="2" w:space="1" w:color="666666"/>
+        </w:pBdr>
+        <w:shd w:val="clear" w:fill="F8F8F8"/>
+        <w:ind w:hanging="0" w:start="0"/>
+        <w:rPr>
+          <w:b w:val="false"/>
+          <w:i w:val="false"/>
+          <w:i w:val="false"/>
+          <w:color w:val="000000"/>
+          <w:sz w:val="18"/>
+          <w:szCs w:val="18"/>
+          <w:u w:val="none"/>
+          <w:shd w:fill="auto" w:val="clear"/>
+          <w:lang w:val="zxx"/>
+        </w:rPr>
+      </w:pPr>
+      <w:r>
+        <w:rPr>
+          <w:b w:val="false"/>
+          <w:i w:val="false"/>
+          <w:color w:val="000000"/>
+          <w:sz w:val="18"/>
+          <w:szCs w:val="18"/>
+          <w:u w:val="none"/>
+          <w:shd w:fill="auto" w:val="clear"/>
+          <w:lang w:val="zxx"/>
+        </w:rPr>
+        <w:t>sudo rmmod &lt;modulename.ko&gt;</w:t>
+      </w:r>
+    </w:p>
+    <w:p>
+      <w:pPr>
+        <w:pStyle w:val="Normal"/>
+        <w:bidi w:val="0"/>
+        <w:jc w:val="both"/>
+        <w:rPr>
+          <w:rFonts w:ascii="Times New Roman" w:hAnsi="Times New Roman"/>
+          <w:b w:val="false"/>
+          <w:bCs w:val="false"/>
+          <w:sz w:val="20"/>
+          <w:szCs w:val="20"/>
+        </w:rPr>
+      </w:pPr>
+      <w:r>
+        <w:rPr>
+          <w:rFonts w:ascii="Times New Roman" w:hAnsi="Times New Roman"/>
+          <w:b w:val="false"/>
+          <w:bCs w:val="false"/>
+          <w:sz w:val="20"/>
+          <w:szCs w:val="20"/>
+        </w:rPr>
+        <w:t>how to check status of module</w:t>
+      </w:r>
+    </w:p>
+    <w:p>
+      <w:pPr>
+        <w:pStyle w:val="Normal"/>
+        <w:numPr>
+          <w:ilvl w:val="0"/>
+          <w:numId w:val="0"/>
+        </w:numPr>
+        <w:pBdr>
+          <w:top w:val="dashed" w:sz="2" w:space="1" w:color="666666"/>
+          <w:left w:val="dashed" w:sz="2" w:space="1" w:color="666666"/>
+          <w:bottom w:val="dashed" w:sz="2" w:space="1" w:color="666666"/>
+          <w:right w:val="dashed" w:sz="2" w:space="1" w:color="666666"/>
+        </w:pBdr>
+        <w:shd w:val="clear" w:fill="F8F8F8"/>
+        <w:ind w:hanging="0" w:start="0"/>
+        <w:rPr>
+          <w:b w:val="false"/>
+          <w:i w:val="false"/>
+          <w:i w:val="false"/>
+          <w:color w:val="000000"/>
+          <w:sz w:val="18"/>
+          <w:szCs w:val="18"/>
+          <w:u w:val="none"/>
+          <w:shd w:fill="auto" w:val="clear"/>
+          <w:lang w:val="zxx"/>
+        </w:rPr>
+      </w:pPr>
+      <w:r>
+        <w:rPr>
+          <w:b w:val="false"/>
+          <w:i w:val="false"/>
+          <w:color w:val="000000"/>
+          <w:sz w:val="18"/>
+          <w:szCs w:val="18"/>
+          <w:u w:val="none"/>
+          <w:shd w:fill="auto" w:val="clear"/>
+          <w:lang w:val="zxx"/>
+        </w:rPr>
+        <w:t>lsmod &lt;modulename.ko&gt;</w:t>
+      </w:r>
+    </w:p>
+    <w:p>
+      <w:pPr>
+        <w:pStyle w:val="Normal"/>
+        <w:bidi w:val="0"/>
+        <w:spacing w:before="86" w:after="0"/>
+        <w:jc w:val="center"/>
+        <w:rPr/>
+      </w:pPr>
+      <w:r>
+        <w:rPr>
+          <w:b/>
+          <w:bCs/>
+          <w:sz w:val="24"/>
+          <w:szCs w:val="24"/>
+        </w:rPr>
+        <w:t>3. LINUX CMA</w:t>
+      </w:r>
+    </w:p>
+    <w:p>
+      <w:pPr>
+        <w:pStyle w:val="Normal"/>
+        <w:bidi w:val="0"/>
+        <w:jc w:val="both"/>
+        <w:rPr>
+          <w:rFonts w:ascii="Times New Roman" w:hAnsi="Times New Roman"/>
+          <w:b w:val="false"/>
+          <w:bCs w:val="false"/>
+          <w:sz w:val="20"/>
+          <w:szCs w:val="20"/>
+        </w:rPr>
+      </w:pPr>
+      <w:r>
+        <w:rPr>
+          <w:rFonts w:ascii="Times New Roman" w:hAnsi="Times New Roman"/>
+          <w:b w:val="false"/>
+          <w:bCs w:val="false"/>
+          <w:sz w:val="20"/>
+          <w:szCs w:val="20"/>
+        </w:rPr>
+        <w:t>Mechanism used for reserving large contiguous chunks of physical memory at boot time for devices/ subsystems that need it.</w:t>
+      </w:r>
+    </w:p>
+    <w:p>
+      <w:pPr>
+        <w:pStyle w:val="Normal"/>
+        <w:bidi w:val="0"/>
+        <w:jc w:val="both"/>
+        <w:rPr>
+          <w:rFonts w:ascii="Times New Roman" w:hAnsi="Times New Roman"/>
+          <w:b/>
+          <w:bCs/>
+          <w:sz w:val="20"/>
+          <w:szCs w:val="20"/>
+        </w:rPr>
+      </w:pPr>
+      <w:r>
+        <w:rPr>
+          <w:rFonts w:ascii="Times New Roman" w:hAnsi="Times New Roman"/>
+          <w:b/>
+          <w:bCs/>
+          <w:sz w:val="20"/>
+          <w:szCs w:val="20"/>
+        </w:rPr>
+        <w:t>Link to source/ issues:</w:t>
+      </w:r>
+    </w:p>
+    <w:p>
+      <w:pPr>
+        <w:pStyle w:val="Normal"/>
+        <w:bidi w:val="0"/>
+        <w:jc w:val="both"/>
+        <w:rPr>
+          <w:rFonts w:ascii="Times New Roman" w:hAnsi="Times New Roman"/>
+          <w:b w:val="false"/>
+          <w:bCs w:val="false"/>
+          <w:sz w:val="20"/>
+          <w:szCs w:val="20"/>
+        </w:rPr>
+      </w:pPr>
+      <w:hyperlink r:id="rId8">
+        <w:r>
+          <w:rPr>
+            <w:rStyle w:val="Hyperlink"/>
+            <w:rFonts w:ascii="Times New Roman" w:hAnsi="Times New Roman"/>
+            <w:b w:val="false"/>
+            <w:bCs w:val="false"/>
+            <w:sz w:val="20"/>
+            <w:szCs w:val="20"/>
+          </w:rPr>
+          <w:t>issue_with_large_mem_allocations_kernel</w:t>
+        </w:r>
+      </w:hyperlink>
+    </w:p>
+    <w:p>
+      <w:pPr>
+        <w:pStyle w:val="Normal"/>
+        <w:bidi w:val="0"/>
+        <w:spacing w:before="86" w:after="0"/>
+        <w:jc w:val="center"/>
+        <w:rPr/>
+      </w:pPr>
+      <w:r>
+        <w:rPr>
+          <w:b/>
+          <w:bCs/>
+          <w:sz w:val="24"/>
+          <w:szCs w:val="24"/>
+        </w:rPr>
+        <w:t>3. VDMA USING UIO</w:t>
+      </w:r>
+    </w:p>
+    <w:p>
+      <w:pPr>
+        <w:pStyle w:val="Normal"/>
+        <w:bidi w:val="0"/>
+        <w:jc w:val="both"/>
+        <w:rPr>
+          <w:b w:val="false"/>
+          <w:bCs w:val="false"/>
+        </w:rPr>
+      </w:pPr>
+      <w:r>
+        <w:rPr>
+          <w:b w:val="false"/>
+          <w:bCs w:val="false"/>
+        </w:rPr>
+        <w:t xml:space="preserve">this </w:t>
+      </w:r>
+      <w:hyperlink r:id="rId9">
+        <w:r>
+          <w:rPr>
+            <w:rStyle w:val="Hyperlink"/>
+            <w:b w:val="false"/>
+            <w:bCs w:val="false"/>
+          </w:rPr>
+          <w:t>article</w:t>
+        </w:r>
+      </w:hyperlink>
+      <w:r>
+        <w:rPr>
+          <w:b w:val="false"/>
+          <w:bCs w:val="false"/>
+        </w:rPr>
+        <w:t xml:space="preserve"> helped me understand how to do it:</w:t>
+      </w:r>
+    </w:p>
+    <w:p>
+      <w:pPr>
+        <w:pStyle w:val="Normal"/>
+        <w:bidi w:val="0"/>
+        <w:jc w:val="both"/>
+        <w:rPr>
+          <w:b w:val="false"/>
+          <w:bCs w:val="false"/>
+        </w:rPr>
+      </w:pPr>
+      <w:r>
+        <w:rPr>
+          <w:b w:val="false"/>
+          <w:bCs w:val="false"/>
+        </w:rPr>
+        <w:t>btw bug when using addr space 0x43xxx as buffer it overwrites the control registers so i used 0x1--- which corresponds to 256mb index of ram</w:t>
+      </w:r>
+    </w:p>
+    <w:p>
+      <w:pPr>
+        <w:pStyle w:val="Normal"/>
+        <w:bidi w:val="0"/>
+        <w:spacing w:before="86" w:after="0"/>
+        <w:jc w:val="center"/>
+        <w:rPr/>
+      </w:pPr>
+      <w:r>
+        <w:rPr>
+          <w:b/>
+          <w:bCs/>
+          <w:sz w:val="24"/>
+          <w:szCs w:val="24"/>
+        </w:rPr>
+        <w:t xml:space="preserve">3. </w:t>
+      </w:r>
+      <w:r>
+        <w:rPr>
+          <w:b/>
+          <w:bCs/>
+          <w:sz w:val="24"/>
+          <w:szCs w:val="24"/>
+        </w:rPr>
+        <w:t>linux x11, usb, simple-framebuffer</w:t>
+      </w:r>
+    </w:p>
+    <w:p>
+      <w:pPr>
+        <w:pStyle w:val="Normal"/>
+        <w:bidi w:val="0"/>
+        <w:jc w:val="both"/>
+        <w:rPr>
+          <w:b w:val="false"/>
+          <w:bCs w:val="false"/>
+        </w:rPr>
+      </w:pPr>
+      <w:r>
+        <w:rPr>
+          <w:b w:val="false"/>
+          <w:bCs w:val="false"/>
+        </w:rPr>
+        <w:t>dus voor usb gewoon letterlijk aanpassen wat er in de guide stond dus kernel aanpassing + devtree</w:t>
+      </w:r>
+    </w:p>
+    <w:p>
+      <w:pPr>
+        <w:pStyle w:val="Normal"/>
+        <w:numPr>
+          <w:ilvl w:val="0"/>
+          <w:numId w:val="7"/>
+        </w:numPr>
+        <w:bidi w:val="0"/>
+        <w:jc w:val="both"/>
+        <w:rPr>
+          <w:b w:val="false"/>
+          <w:bCs w:val="false"/>
+        </w:rPr>
+      </w:pPr>
+      <w:hyperlink r:id="rId10">
+        <w:r>
+          <w:rPr>
+            <w:rStyle w:val="Hyperlink"/>
+            <w:b w:val="false"/>
+            <w:bCs w:val="false"/>
+          </w:rPr>
+          <w:t>link naar usb guide</w:t>
+        </w:r>
+      </w:hyperlink>
+    </w:p>
+    <w:p>
+      <w:pPr>
+        <w:pStyle w:val="Normal"/>
+        <w:bidi w:val="0"/>
+        <w:jc w:val="both"/>
+        <w:rPr>
+          <w:b w:val="false"/>
+          <w:bCs w:val="false"/>
+        </w:rPr>
+      </w:pPr>
+      <w:r>
+        <w:rPr>
+          <w:b w:val="false"/>
+          <w:bCs w:val="false"/>
+        </w:rPr>
+        <w:t>ss</w:t>
+      </w:r>
+    </w:p>
+    <w:p>
+      <w:pPr>
+        <w:pStyle w:val="Normal"/>
+        <w:bidi w:val="0"/>
+        <w:spacing w:before="86" w:after="0"/>
+        <w:jc w:val="center"/>
+        <w:rPr/>
+      </w:pPr>
+      <w:r>
+        <w:rPr>
+          <w:b/>
+          <w:bCs/>
+          <w:sz w:val="24"/>
+          <w:szCs w:val="24"/>
+        </w:rPr>
+        <w:t>3. LINK DUMP</w:t>
+      </w:r>
+    </w:p>
+    <w:p>
+      <w:pPr>
+        <w:pStyle w:val="Normal"/>
+        <w:bidi w:val="0"/>
+        <w:jc w:val="both"/>
+        <w:rPr>
+          <w:b w:val="false"/>
+          <w:bCs w:val="false"/>
+        </w:rPr>
+      </w:pPr>
+      <w:r>
+        <w:rPr>
+          <w:rFonts w:ascii="Times New Roman" w:hAnsi="Times New Roman"/>
+          <w:b w:val="false"/>
+          <w:bCs w:val="false"/>
+          <w:sz w:val="20"/>
+          <w:szCs w:val="20"/>
+        </w:rPr>
+        <w:t>Just some random links that i found usefull for the future.</w:t>
+      </w:r>
+    </w:p>
+    <w:p>
+      <w:pPr>
+        <w:pStyle w:val="Normal"/>
+        <w:numPr>
+          <w:ilvl w:val="0"/>
+          <w:numId w:val="6"/>
+        </w:numPr>
+        <w:bidi w:val="0"/>
+        <w:jc w:val="both"/>
+        <w:rPr>
+          <w:rFonts w:ascii="Times New Roman" w:hAnsi="Times New Roman"/>
+          <w:b w:val="false"/>
+          <w:bCs w:val="false"/>
+          <w:sz w:val="20"/>
+          <w:szCs w:val="20"/>
+        </w:rPr>
+      </w:pPr>
+      <w:hyperlink r:id="rId11">
+        <w:r>
+          <w:rPr>
+            <w:rStyle w:val="Hyperlink"/>
+            <w:rFonts w:ascii="Times New Roman" w:hAnsi="Times New Roman"/>
+            <w:b w:val="false"/>
+            <w:bCs w:val="false"/>
+            <w:sz w:val="20"/>
+            <w:szCs w:val="20"/>
+          </w:rPr>
+          <w:t>SDL running in headless mode</w:t>
+        </w:r>
+      </w:hyperlink>
+    </w:p>
+    <w:p>
+      <w:pPr>
+        <w:pStyle w:val="Normal"/>
+        <w:numPr>
+          <w:ilvl w:val="0"/>
+          <w:numId w:val="6"/>
+        </w:numPr>
+        <w:bidi w:val="0"/>
+        <w:jc w:val="both"/>
+        <w:rPr>
+          <w:rFonts w:ascii="Times New Roman" w:hAnsi="Times New Roman"/>
+          <w:b w:val="false"/>
+          <w:bCs w:val="false"/>
+          <w:sz w:val="20"/>
+          <w:szCs w:val="20"/>
+        </w:rPr>
+      </w:pPr>
+      <w:hyperlink r:id="rId12">
+        <w:r>
+          <w:rPr>
+            <w:rStyle w:val="Hyperlink"/>
+            <w:rFonts w:ascii="Times New Roman" w:hAnsi="Times New Roman"/>
+            <w:b w:val="false"/>
+            <w:bCs w:val="false"/>
+            <w:sz w:val="20"/>
+            <w:szCs w:val="20"/>
+          </w:rPr>
+          <w:t>uncached memory driver linux</w:t>
+        </w:r>
+      </w:hyperlink>
+    </w:p>
+    <w:p>
+      <w:pPr>
+        <w:pStyle w:val="Normal"/>
+        <w:numPr>
+          <w:ilvl w:val="0"/>
+          <w:numId w:val="6"/>
+        </w:numPr>
+        <w:bidi w:val="0"/>
+        <w:jc w:val="both"/>
+        <w:rPr>
+          <w:rFonts w:ascii="Times New Roman" w:hAnsi="Times New Roman"/>
+          <w:b w:val="false"/>
+          <w:bCs w:val="false"/>
+          <w:sz w:val="20"/>
+          <w:szCs w:val="20"/>
+        </w:rPr>
+      </w:pPr>
+      <w:hyperlink r:id="rId13">
+        <w:r>
+          <w:rPr>
+            <w:rStyle w:val="Hyperlink"/>
+            <w:rFonts w:ascii="Times New Roman" w:hAnsi="Times New Roman"/>
+            <w:b w:val="false"/>
+            <w:bCs w:val="false"/>
+            <w:sz w:val="20"/>
+            <w:szCs w:val="20"/>
+          </w:rPr>
+          <w:t>vdma technical info</w:t>
+        </w:r>
+      </w:hyperlink>
+    </w:p>
+    <w:p>
+      <w:pPr>
+        <w:pStyle w:val="Normal"/>
+        <w:numPr>
+          <w:ilvl w:val="0"/>
+          <w:numId w:val="6"/>
+        </w:numPr>
+        <w:bidi w:val="0"/>
+        <w:jc w:val="both"/>
+        <w:rPr>
+          <w:rFonts w:ascii="Times New Roman" w:hAnsi="Times New Roman"/>
+          <w:b w:val="false"/>
+          <w:bCs w:val="false"/>
+          <w:sz w:val="20"/>
+          <w:szCs w:val="20"/>
+        </w:rPr>
+      </w:pPr>
+      <w:hyperlink r:id="rId14">
+        <w:r>
+          <w:rPr>
+            <w:rStyle w:val="Hyperlink"/>
+            <w:rFonts w:ascii="Times New Roman" w:hAnsi="Times New Roman"/>
+            <w:b w:val="false"/>
+            <w:bCs w:val="false"/>
+            <w:sz w:val="20"/>
+            <w:szCs w:val="20"/>
+          </w:rPr>
+          <w:t>how to increate CMA size linux</w:t>
+        </w:r>
+      </w:hyperlink>
+    </w:p>
+    <w:p>
+      <w:pPr>
+        <w:pStyle w:val="Normal"/>
+        <w:numPr>
+          <w:ilvl w:val="0"/>
+          <w:numId w:val="6"/>
+        </w:numPr>
+        <w:bidi w:val="0"/>
+        <w:jc w:val="both"/>
+        <w:rPr>
+          <w:rFonts w:ascii="Times New Roman" w:hAnsi="Times New Roman"/>
+          <w:b w:val="false"/>
+          <w:bCs w:val="false"/>
+          <w:sz w:val="20"/>
+          <w:szCs w:val="20"/>
+        </w:rPr>
+      </w:pPr>
+      <w:hyperlink r:id="rId15">
+        <w:r>
+          <w:rPr>
+            <w:rStyle w:val="Hyperlink"/>
+            <w:rFonts w:ascii="Times New Roman" w:hAnsi="Times New Roman"/>
+            <w:b w:val="false"/>
+            <w:bCs w:val="false"/>
+            <w:sz w:val="20"/>
+            <w:szCs w:val="20"/>
+          </w:rPr>
+          <w:t xml:space="preserve">MATHLAB: mathworks file exchange </w:t>
+        </w:r>
+      </w:hyperlink>
+    </w:p>
+    <w:p>
+      <w:pPr>
+        <w:pStyle w:val="Normal"/>
+        <w:numPr>
+          <w:ilvl w:val="0"/>
+          <w:numId w:val="6"/>
+        </w:numPr>
+        <w:bidi w:val="0"/>
+        <w:jc w:val="both"/>
+        <w:rPr>
+          <w:rFonts w:ascii="Times New Roman" w:hAnsi="Times New Roman"/>
+          <w:b w:val="false"/>
+          <w:bCs w:val="false"/>
+          <w:sz w:val="20"/>
+          <w:szCs w:val="20"/>
+        </w:rPr>
+      </w:pPr>
+      <w:hyperlink r:id="rId16">
+        <w:r>
+          <w:rPr>
+            <w:rStyle w:val="Hyperlink"/>
+            <w:rFonts w:ascii="Times New Roman" w:hAnsi="Times New Roman"/>
+            <w:b w:val="false"/>
+            <w:bCs w:val="false"/>
+            <w:sz w:val="20"/>
+            <w:szCs w:val="20"/>
+          </w:rPr>
+          <w:t>SDL 2 wiki with examples</w:t>
+        </w:r>
+      </w:hyperlink>
+    </w:p>
+    <w:p>
+      <w:pPr>
+        <w:pStyle w:val="Normal"/>
+        <w:numPr>
+          <w:ilvl w:val="0"/>
+          <w:numId w:val="6"/>
+        </w:numPr>
+        <w:bidi w:val="0"/>
+        <w:jc w:val="both"/>
+        <w:rPr>
+          <w:rFonts w:ascii="Times New Roman" w:hAnsi="Times New Roman"/>
+          <w:b w:val="false"/>
+          <w:bCs w:val="false"/>
+          <w:sz w:val="20"/>
+          <w:szCs w:val="20"/>
+        </w:rPr>
+      </w:pPr>
+      <w:hyperlink r:id="rId17">
+        <w:r>
+          <w:rPr>
+            <w:rStyle w:val="Hyperlink"/>
+            <w:rFonts w:ascii="Times New Roman" w:hAnsi="Times New Roman"/>
+            <w:b w:val="false"/>
+            <w:bCs w:val="false"/>
+            <w:sz w:val="20"/>
+            <w:szCs w:val="20"/>
+          </w:rPr>
+          <w:t>SDL2 examples</w:t>
+        </w:r>
+      </w:hyperlink>
+    </w:p>
+    <w:p>
+      <w:pPr>
+        <w:pStyle w:val="Normal"/>
+        <w:numPr>
+          <w:ilvl w:val="0"/>
+          <w:numId w:val="6"/>
+        </w:numPr>
+        <w:bidi w:val="0"/>
+        <w:jc w:val="both"/>
+        <w:rPr>
+          <w:rFonts w:ascii="Times New Roman" w:hAnsi="Times New Roman"/>
+          <w:b w:val="false"/>
+          <w:bCs w:val="false"/>
+          <w:sz w:val="20"/>
+          <w:szCs w:val="20"/>
+        </w:rPr>
+      </w:pPr>
+      <w:hyperlink r:id="rId18">
+        <w:r>
+          <w:rPr>
+            <w:rStyle w:val="Hyperlink"/>
+            <w:rFonts w:ascii="Times New Roman" w:hAnsi="Times New Roman"/>
+            <w:b w:val="false"/>
+            <w:bCs w:val="false"/>
+            <w:sz w:val="20"/>
+            <w:szCs w:val="20"/>
+          </w:rPr>
+          <w:t>linux reserved memory through DMA API</w:t>
+        </w:r>
+      </w:hyperlink>
+    </w:p>
+    <w:p>
+      <w:pPr>
+        <w:pStyle w:val="Normal"/>
+        <w:numPr>
+          <w:ilvl w:val="0"/>
+          <w:numId w:val="6"/>
+        </w:numPr>
+        <w:bidi w:val="0"/>
+        <w:jc w:val="both"/>
+        <w:rPr>
+          <w:rFonts w:ascii="Times New Roman" w:hAnsi="Times New Roman"/>
+          <w:b w:val="false"/>
+          <w:bCs w:val="false"/>
+          <w:sz w:val="20"/>
+          <w:szCs w:val="20"/>
+        </w:rPr>
+      </w:pPr>
+      <w:hyperlink r:id="rId19">
+        <w:r>
+          <w:rPr>
+            <w:rStyle w:val="Hyperlink"/>
+            <w:rFonts w:ascii="Times New Roman" w:hAnsi="Times New Roman"/>
+            <w:b w:val="false"/>
+            <w:bCs w:val="false"/>
+            <w:sz w:val="20"/>
+            <w:szCs w:val="20"/>
+          </w:rPr>
+          <w:t>shared dma pool example white/black- L-kernel</w:t>
+        </w:r>
+      </w:hyperlink>
+    </w:p>
+    <w:p>
+      <w:pPr>
+        <w:pStyle w:val="Normal"/>
+        <w:numPr>
+          <w:ilvl w:val="0"/>
+          <w:numId w:val="6"/>
+        </w:numPr>
+        <w:bidi w:val="0"/>
+        <w:jc w:val="both"/>
+        <w:rPr>
+          <w:rFonts w:ascii="Times New Roman" w:hAnsi="Times New Roman"/>
+          <w:b w:val="false"/>
+          <w:bCs w:val="false"/>
+          <w:sz w:val="20"/>
+          <w:szCs w:val="20"/>
+        </w:rPr>
+      </w:pPr>
+      <w:hyperlink r:id="rId20">
+        <w:r>
+          <w:rPr>
+            <w:rStyle w:val="Hyperlink"/>
+            <w:rFonts w:ascii="Times New Roman" w:hAnsi="Times New Roman"/>
+            <w:b w:val="false"/>
+            <w:bCs w:val="false"/>
+            <w:sz w:val="20"/>
+            <w:szCs w:val="20"/>
+          </w:rPr>
+          <w:t>accessing reserved memory via uio</w:t>
+        </w:r>
+      </w:hyperlink>
+    </w:p>
+    <w:p>
+      <w:pPr>
+        <w:pStyle w:val="Normal"/>
+        <w:numPr>
+          <w:ilvl w:val="0"/>
+          <w:numId w:val="6"/>
+        </w:numPr>
+        <w:bidi w:val="0"/>
+        <w:jc w:val="both"/>
+        <w:rPr>
+          <w:rFonts w:ascii="Times New Roman" w:hAnsi="Times New Roman"/>
+          <w:b w:val="false"/>
+          <w:bCs w:val="false"/>
+          <w:sz w:val="20"/>
+          <w:szCs w:val="20"/>
+        </w:rPr>
+      </w:pPr>
+      <w:hyperlink r:id="rId21">
+        <w:r>
+          <w:rPr>
+            <w:rStyle w:val="Hyperlink"/>
+            <w:rFonts w:ascii="Times New Roman" w:hAnsi="Times New Roman"/>
+            <w:b w:val="false"/>
+            <w:bCs w:val="false"/>
+            <w:sz w:val="20"/>
+            <w:szCs w:val="20"/>
+          </w:rPr>
+          <w:t>xilinx reserved memory linux example</w:t>
+        </w:r>
+      </w:hyperlink>
+    </w:p>
+    <w:p>
+      <w:pPr>
+        <w:pStyle w:val="Normal"/>
+        <w:numPr>
+          <w:ilvl w:val="0"/>
+          <w:numId w:val="6"/>
+        </w:numPr>
+        <w:bidi w:val="0"/>
+        <w:jc w:val="both"/>
+        <w:rPr>
+          <w:rFonts w:ascii="Times New Roman" w:hAnsi="Times New Roman"/>
+          <w:b w:val="false"/>
+          <w:bCs w:val="false"/>
+          <w:sz w:val="20"/>
+          <w:szCs w:val="20"/>
+        </w:rPr>
+      </w:pPr>
+      <w:hyperlink r:id="rId22">
+        <w:r>
+          <w:rPr>
+            <w:rStyle w:val="Hyperlink"/>
+            <w:rFonts w:ascii="Times New Roman" w:hAnsi="Times New Roman"/>
+            <w:b w:val="false"/>
+            <w:bCs w:val="false"/>
+            <w:sz w:val="20"/>
+            <w:szCs w:val="20"/>
+          </w:rPr>
+          <w:t>programmer calculator</w:t>
+        </w:r>
+      </w:hyperlink>
     </w:p>
     <w:p>
       <w:pPr>
@@ -1162,58 +2030,6 @@
     <w:p>
       <w:pPr>
         <w:pStyle w:val="Normal"/>
-        <w:bidi w:val="0"/>
-        <w:jc w:val="both"/>
-        <w:rPr>
-          <w:rFonts w:ascii="Times New Roman" w:hAnsi="Times New Roman"/>
-          <w:b w:val="false"/>
-          <w:bCs w:val="false"/>
-          <w:sz w:val="20"/>
-          <w:szCs w:val="20"/>
-        </w:rPr>
-      </w:pPr>
-      <w:r>
-        <w:rPr>
-          <w:rFonts w:ascii="Times New Roman" w:hAnsi="Times New Roman"/>
-          <w:b w:val="false"/>
-          <w:bCs w:val="false"/>
-          <w:sz w:val="20"/>
-          <w:szCs w:val="20"/>
-        </w:rPr>
-        <w:t xml:space="preserve">All the definitions for the words used </w:t>
-      </w:r>
-    </w:p>
-    <w:p>
-      <w:pPr>
-        <w:pStyle w:val="Normal"/>
-        <w:numPr>
-          <w:ilvl w:val="0"/>
-          <w:numId w:val="2"/>
-        </w:numPr>
-        <w:bidi w:val="0"/>
-        <w:jc w:val="both"/>
-        <w:rPr>
-          <w:rFonts w:ascii="Times New Roman" w:hAnsi="Times New Roman"/>
-          <w:b w:val="false"/>
-          <w:bCs w:val="false"/>
-          <w:sz w:val="20"/>
-          <w:szCs w:val="20"/>
-        </w:rPr>
-      </w:pPr>
-      <w:r>
-        <w:rPr>
-          <w:rFonts w:ascii="Times New Roman" w:hAnsi="Times New Roman"/>
-          <w:b w:val="false"/>
-          <w:bCs w:val="false"/>
-          <w:sz w:val="20"/>
-          <w:szCs w:val="20"/>
-        </w:rPr>
-        <w:t>Cache coherence</w:t>
-      </w:r>
-    </w:p>
-    <w:p>
-      <w:pPr>
-        <w:pStyle w:val="Normal"/>
         <w:numPr>
           <w:ilvl w:val="0"/>
           <w:numId w:val="0"/>
@@ -1483,7 +2299,7 @@
         <w:jc w:val="both"/>
         <w:rPr/>
       </w:pPr>
-      <w:hyperlink r:id="rId7">
+      <w:hyperlink r:id="rId23">
         <w:r>
           <w:rPr>
             <w:rStyle w:val="Hyperlink"/>
@@ -1522,12 +2338,758 @@
     <w:p>
       <w:pPr>
         <w:pStyle w:val="Normal"/>
-        <w:bidi w:val="0"/>
-        <w:jc w:val="start"/>
-        <w:rPr/>
-      </w:pPr>
-      <w:r>
-        <w:rPr/>
+        <w:jc w:val="both"/>
+        <w:rPr>
+          <w:rFonts w:ascii="Times New Roman" w:hAnsi="Times New Roman"/>
+          <w:b w:val="false"/>
+          <w:bCs w:val="false"/>
+          <w:sz w:val="20"/>
+          <w:szCs w:val="20"/>
+        </w:rPr>
+      </w:pPr>
+      <w:r>
+        <w:rPr>
+          <w:rFonts w:ascii="Times New Roman" w:hAnsi="Times New Roman"/>
+          <w:b w:val="false"/>
+          <w:bCs w:val="false"/>
+          <w:sz w:val="20"/>
+          <w:szCs w:val="20"/>
+        </w:rPr>
+        <w:t>In this section code snippets will be put with explanation on what they do for myself from the future</w:t>
+      </w:r>
+    </w:p>
+    <w:p>
+      <w:pPr>
+        <w:pStyle w:val="Normal"/>
+        <w:jc w:val="both"/>
+        <w:rPr>
+          <w:rFonts w:ascii="Times New Roman" w:hAnsi="Times New Roman"/>
+          <w:b w:val="false"/>
+          <w:bCs w:val="false"/>
+          <w:sz w:val="20"/>
+          <w:szCs w:val="20"/>
+        </w:rPr>
+      </w:pPr>
+      <w:r>
+        <w:rPr>
+          <w:rFonts w:ascii="Times New Roman" w:hAnsi="Times New Roman"/>
+          <w:b w:val="false"/>
+          <w:bCs w:val="false"/>
+          <w:sz w:val="20"/>
+          <w:szCs w:val="20"/>
+        </w:rPr>
+        <w:tab/>
+      </w:r>
+      <w:hyperlink r:id="rId24">
+        <w:r>
+          <w:rPr>
+            <w:rStyle w:val="Hyperlink"/>
+            <w:rFonts w:ascii="Times New Roman" w:hAnsi="Times New Roman"/>
+            <w:b/>
+            <w:bCs/>
+            <w:sz w:val="20"/>
+            <w:szCs w:val="20"/>
+          </w:rPr>
+          <w:t>platform_driver</w:t>
+        </w:r>
+      </w:hyperlink>
+    </w:p>
+    <w:p>
+      <w:pPr>
+        <w:pStyle w:val="Normal"/>
+        <w:numPr>
+          <w:ilvl w:val="0"/>
+          <w:numId w:val="0"/>
+        </w:numPr>
+        <w:pBdr>
+          <w:top w:val="dashed" w:sz="2" w:space="1" w:color="666666"/>
+          <w:left w:val="dashed" w:sz="2" w:space="1" w:color="666666"/>
+          <w:bottom w:val="dashed" w:sz="2" w:space="1" w:color="666666"/>
+          <w:right w:val="dashed" w:sz="2" w:space="1" w:color="666666"/>
+        </w:pBdr>
+        <w:shd w:val="clear" w:fill="FFFFFF"/>
+        <w:ind w:hanging="0" w:start="720"/>
+        <w:rPr>
+          <w:b w:val="false"/>
+          <w:i w:val="false"/>
+          <w:i w:val="false"/>
+          <w:color w:val="auto"/>
+          <w:sz w:val="18"/>
+          <w:szCs w:val="18"/>
+          <w:u w:val="none"/>
+          <w:shd w:fill="auto" w:val="clear"/>
+          <w:lang w:val="zxx"/>
+        </w:rPr>
+      </w:pPr>
+      <w:r>
+        <w:rPr>
+          <w:b w:val="false"/>
+          <w:i w:val="false"/>
+          <w:color w:val="0000FF"/>
+          <w:sz w:val="18"/>
+          <w:szCs w:val="18"/>
+          <w:u w:val="none"/>
+          <w:shd w:fill="auto" w:val="clear"/>
+          <w:lang w:val="zxx"/>
+        </w:rPr>
+        <w:t>static</w:t>
+      </w:r>
+      <w:r>
+        <w:rPr>
+          <w:b w:val="false"/>
+          <w:i w:val="false"/>
+          <w:color w:val="000000"/>
+          <w:sz w:val="18"/>
+          <w:szCs w:val="18"/>
+          <w:u w:val="none"/>
+          <w:shd w:fill="auto" w:val="clear"/>
+          <w:lang w:val="zxx"/>
+        </w:rPr>
+        <w:t xml:space="preserve"> </w:t>
+      </w:r>
+      <w:r>
+        <w:rPr>
+          <w:b w:val="false"/>
+          <w:i w:val="false"/>
+          <w:color w:val="0000FF"/>
+          <w:sz w:val="18"/>
+          <w:szCs w:val="18"/>
+          <w:u w:val="none"/>
+          <w:shd w:fill="auto" w:val="clear"/>
+          <w:lang w:val="zxx"/>
+        </w:rPr>
+        <w:t>struct</w:t>
+      </w:r>
+      <w:r>
+        <w:rPr>
+          <w:b w:val="false"/>
+          <w:i w:val="false"/>
+          <w:color w:val="000000"/>
+          <w:sz w:val="18"/>
+          <w:szCs w:val="18"/>
+          <w:u w:val="none"/>
+          <w:shd w:fill="auto" w:val="clear"/>
+          <w:lang w:val="zxx"/>
+        </w:rPr>
+        <w:t xml:space="preserve"> </w:t>
+      </w:r>
+      <w:r>
+        <w:rPr>
+          <w:b w:val="false"/>
+          <w:i w:val="false"/>
+          <w:color w:val="2B91AF"/>
+          <w:sz w:val="18"/>
+          <w:szCs w:val="18"/>
+          <w:u w:val="none"/>
+          <w:shd w:fill="auto" w:val="clear"/>
+          <w:lang w:val="zxx"/>
+        </w:rPr>
+        <w:t>platform_driver</w:t>
+      </w:r>
+      <w:r>
+        <w:rPr>
+          <w:b w:val="false"/>
+          <w:i w:val="false"/>
+          <w:color w:val="000000"/>
+          <w:sz w:val="18"/>
+          <w:szCs w:val="18"/>
+          <w:u w:val="none"/>
+          <w:shd w:fill="auto" w:val="clear"/>
+          <w:lang w:val="zxx"/>
+        </w:rPr>
+        <w:t xml:space="preserve"> vmda_connect_driver = {</w:t>
+      </w:r>
+    </w:p>
+    <w:p>
+      <w:pPr>
+        <w:pStyle w:val="Normal"/>
+        <w:numPr>
+          <w:ilvl w:val="0"/>
+          <w:numId w:val="0"/>
+        </w:numPr>
+        <w:pBdr>
+          <w:top w:val="dashed" w:sz="2" w:space="1" w:color="666666"/>
+          <w:left w:val="dashed" w:sz="2" w:space="1" w:color="666666"/>
+          <w:bottom w:val="dashed" w:sz="2" w:space="1" w:color="666666"/>
+          <w:right w:val="dashed" w:sz="2" w:space="1" w:color="666666"/>
+        </w:pBdr>
+        <w:shd w:val="clear" w:fill="FFFFFF"/>
+        <w:ind w:hanging="0" w:start="720"/>
+        <w:rPr>
+          <w:b w:val="false"/>
+          <w:i w:val="false"/>
+          <w:i w:val="false"/>
+          <w:color w:val="auto"/>
+          <w:sz w:val="18"/>
+          <w:szCs w:val="18"/>
+          <w:u w:val="none"/>
+          <w:shd w:fill="auto" w:val="clear"/>
+          <w:lang w:val="zxx"/>
+        </w:rPr>
+      </w:pPr>
+      <w:r>
+        <w:rPr>
+          <w:b w:val="false"/>
+          <w:i w:val="false"/>
+          <w:color w:val="000000"/>
+          <w:sz w:val="18"/>
+          <w:szCs w:val="18"/>
+          <w:u w:val="none"/>
+          <w:shd w:fill="auto" w:val="clear"/>
+          <w:lang w:val="zxx"/>
+        </w:rPr>
+        <w:t xml:space="preserve">    </w:t>
+      </w:r>
+      <w:r>
+        <w:rPr>
+          <w:b w:val="false"/>
+          <w:i w:val="false"/>
+          <w:color w:val="000000"/>
+          <w:sz w:val="18"/>
+          <w:szCs w:val="18"/>
+          <w:u w:val="none"/>
+          <w:shd w:fill="auto" w:val="clear"/>
+          <w:lang w:val="zxx"/>
+        </w:rPr>
+        <w:t>.probe      = **,</w:t>
+      </w:r>
+    </w:p>
+    <w:p>
+      <w:pPr>
+        <w:pStyle w:val="Normal"/>
+        <w:numPr>
+          <w:ilvl w:val="0"/>
+          <w:numId w:val="0"/>
+        </w:numPr>
+        <w:pBdr>
+          <w:top w:val="dashed" w:sz="2" w:space="1" w:color="666666"/>
+          <w:left w:val="dashed" w:sz="2" w:space="1" w:color="666666"/>
+          <w:bottom w:val="dashed" w:sz="2" w:space="1" w:color="666666"/>
+          <w:right w:val="dashed" w:sz="2" w:space="1" w:color="666666"/>
+        </w:pBdr>
+        <w:shd w:val="clear" w:fill="FFFFFF"/>
+        <w:ind w:hanging="0" w:start="720"/>
+        <w:rPr>
+          <w:b w:val="false"/>
+          <w:i w:val="false"/>
+          <w:i w:val="false"/>
+          <w:color w:val="auto"/>
+          <w:sz w:val="18"/>
+          <w:szCs w:val="18"/>
+          <w:u w:val="none"/>
+          <w:shd w:fill="auto" w:val="clear"/>
+          <w:lang w:val="zxx"/>
+        </w:rPr>
+      </w:pPr>
+      <w:r>
+        <w:rPr>
+          <w:b w:val="false"/>
+          <w:i w:val="false"/>
+          <w:color w:val="000000"/>
+          <w:sz w:val="18"/>
+          <w:szCs w:val="18"/>
+          <w:u w:val="none"/>
+          <w:shd w:fill="auto" w:val="clear"/>
+          <w:lang w:val="zxx"/>
+        </w:rPr>
+        <w:t xml:space="preserve">    </w:t>
+      </w:r>
+      <w:r>
+        <w:rPr>
+          <w:b w:val="false"/>
+          <w:i w:val="false"/>
+          <w:color w:val="000000"/>
+          <w:sz w:val="18"/>
+          <w:szCs w:val="18"/>
+          <w:u w:val="none"/>
+          <w:shd w:fill="auto" w:val="clear"/>
+          <w:lang w:val="zxx"/>
+        </w:rPr>
+        <w:t>.remove     = **,</w:t>
+      </w:r>
+    </w:p>
+    <w:p>
+      <w:pPr>
+        <w:pStyle w:val="Normal"/>
+        <w:numPr>
+          <w:ilvl w:val="0"/>
+          <w:numId w:val="0"/>
+        </w:numPr>
+        <w:pBdr>
+          <w:top w:val="dashed" w:sz="2" w:space="1" w:color="666666"/>
+          <w:left w:val="dashed" w:sz="2" w:space="1" w:color="666666"/>
+          <w:bottom w:val="dashed" w:sz="2" w:space="1" w:color="666666"/>
+          <w:right w:val="dashed" w:sz="2" w:space="1" w:color="666666"/>
+        </w:pBdr>
+        <w:shd w:val="clear" w:fill="FFFFFF"/>
+        <w:ind w:hanging="0" w:start="720"/>
+        <w:rPr>
+          <w:b w:val="false"/>
+          <w:i w:val="false"/>
+          <w:i w:val="false"/>
+          <w:color w:val="auto"/>
+          <w:sz w:val="18"/>
+          <w:szCs w:val="18"/>
+          <w:u w:val="none"/>
+          <w:shd w:fill="auto" w:val="clear"/>
+          <w:lang w:val="zxx"/>
+        </w:rPr>
+      </w:pPr>
+      <w:r>
+        <w:rPr>
+          <w:b w:val="false"/>
+          <w:i w:val="false"/>
+          <w:color w:val="000000"/>
+          <w:sz w:val="18"/>
+          <w:szCs w:val="18"/>
+          <w:u w:val="none"/>
+          <w:shd w:fill="auto" w:val="clear"/>
+          <w:lang w:val="zxx"/>
+        </w:rPr>
+        <w:t xml:space="preserve">    </w:t>
+      </w:r>
+      <w:r>
+        <w:rPr>
+          <w:b w:val="false"/>
+          <w:i w:val="false"/>
+          <w:color w:val="000000"/>
+          <w:sz w:val="18"/>
+          <w:szCs w:val="18"/>
+          <w:u w:val="none"/>
+          <w:shd w:fill="auto" w:val="clear"/>
+          <w:lang w:val="zxx"/>
+        </w:rPr>
+        <w:t>.driver     = {</w:t>
+      </w:r>
+    </w:p>
+    <w:p>
+      <w:pPr>
+        <w:pStyle w:val="Normal"/>
+        <w:numPr>
+          <w:ilvl w:val="0"/>
+          <w:numId w:val="0"/>
+        </w:numPr>
+        <w:pBdr>
+          <w:top w:val="dashed" w:sz="2" w:space="1" w:color="666666"/>
+          <w:left w:val="dashed" w:sz="2" w:space="1" w:color="666666"/>
+          <w:bottom w:val="dashed" w:sz="2" w:space="1" w:color="666666"/>
+          <w:right w:val="dashed" w:sz="2" w:space="1" w:color="666666"/>
+        </w:pBdr>
+        <w:shd w:val="clear" w:fill="FFFFFF"/>
+        <w:ind w:hanging="0" w:start="720"/>
+        <w:rPr>
+          <w:b w:val="false"/>
+          <w:i w:val="false"/>
+          <w:i w:val="false"/>
+          <w:color w:val="auto"/>
+          <w:sz w:val="18"/>
+          <w:szCs w:val="18"/>
+          <w:u w:val="none"/>
+          <w:shd w:fill="auto" w:val="clear"/>
+          <w:lang w:val="zxx"/>
+        </w:rPr>
+      </w:pPr>
+      <w:r>
+        <w:rPr>
+          <w:b w:val="false"/>
+          <w:i w:val="false"/>
+          <w:color w:val="000000"/>
+          <w:sz w:val="18"/>
+          <w:szCs w:val="18"/>
+          <w:u w:val="none"/>
+          <w:shd w:fill="auto" w:val="clear"/>
+          <w:lang w:val="zxx"/>
+        </w:rPr>
+        <w:t xml:space="preserve">        </w:t>
+      </w:r>
+      <w:r>
+        <w:rPr>
+          <w:b w:val="false"/>
+          <w:i w:val="false"/>
+          <w:color w:val="000000"/>
+          <w:sz w:val="18"/>
+          <w:szCs w:val="18"/>
+          <w:u w:val="none"/>
+          <w:shd w:fill="auto" w:val="clear"/>
+          <w:lang w:val="zxx"/>
+        </w:rPr>
+        <w:t xml:space="preserve">.name     = </w:t>
+      </w:r>
+      <w:r>
+        <w:rPr>
+          <w:b w:val="false"/>
+          <w:i w:val="false"/>
+          <w:color w:val="A31515"/>
+          <w:sz w:val="18"/>
+          <w:szCs w:val="18"/>
+          <w:u w:val="none"/>
+          <w:shd w:fill="auto" w:val="clear"/>
+          <w:lang w:val="zxx"/>
+        </w:rPr>
+        <w:t>"vdma overlay driver"</w:t>
+      </w:r>
+      <w:r>
+        <w:rPr>
+          <w:b w:val="false"/>
+          <w:i w:val="false"/>
+          <w:color w:val="000000"/>
+          <w:sz w:val="18"/>
+          <w:szCs w:val="18"/>
+          <w:u w:val="none"/>
+          <w:shd w:fill="auto" w:val="clear"/>
+          <w:lang w:val="zxx"/>
+        </w:rPr>
+        <w:t>,</w:t>
+      </w:r>
+    </w:p>
+    <w:p>
+      <w:pPr>
+        <w:pStyle w:val="Normal"/>
+        <w:numPr>
+          <w:ilvl w:val="0"/>
+          <w:numId w:val="0"/>
+        </w:numPr>
+        <w:pBdr>
+          <w:top w:val="dashed" w:sz="2" w:space="1" w:color="666666"/>
+          <w:left w:val="dashed" w:sz="2" w:space="1" w:color="666666"/>
+          <w:bottom w:val="dashed" w:sz="2" w:space="1" w:color="666666"/>
+          <w:right w:val="dashed" w:sz="2" w:space="1" w:color="666666"/>
+        </w:pBdr>
+        <w:shd w:val="clear" w:fill="FFFFFF"/>
+        <w:ind w:hanging="0" w:start="720"/>
+        <w:rPr>
+          <w:b w:val="false"/>
+          <w:i w:val="false"/>
+          <w:i w:val="false"/>
+          <w:color w:val="auto"/>
+          <w:sz w:val="18"/>
+          <w:szCs w:val="18"/>
+          <w:u w:val="none"/>
+          <w:shd w:fill="auto" w:val="clear"/>
+          <w:lang w:val="zxx"/>
+        </w:rPr>
+      </w:pPr>
+      <w:r>
+        <w:rPr>
+          <w:b w:val="false"/>
+          <w:i w:val="false"/>
+          <w:color w:val="000000"/>
+          <w:sz w:val="18"/>
+          <w:szCs w:val="18"/>
+          <w:u w:val="none"/>
+          <w:shd w:fill="auto" w:val="clear"/>
+          <w:lang w:val="zxx"/>
+        </w:rPr>
+        <w:t xml:space="preserve">        </w:t>
+      </w:r>
+      <w:r>
+        <w:rPr>
+          <w:b w:val="false"/>
+          <w:i w:val="false"/>
+          <w:color w:val="000000"/>
+          <w:sz w:val="18"/>
+          <w:szCs w:val="18"/>
+          <w:u w:val="none"/>
+          <w:shd w:fill="auto" w:val="clear"/>
+          <w:lang w:val="zxx"/>
+        </w:rPr>
+        <w:t>.owner    = THIS_MODULE,</w:t>
+      </w:r>
+    </w:p>
+    <w:p>
+      <w:pPr>
+        <w:pStyle w:val="Normal"/>
+        <w:numPr>
+          <w:ilvl w:val="0"/>
+          <w:numId w:val="0"/>
+        </w:numPr>
+        <w:pBdr>
+          <w:top w:val="dashed" w:sz="2" w:space="1" w:color="666666"/>
+          <w:left w:val="dashed" w:sz="2" w:space="1" w:color="666666"/>
+          <w:bottom w:val="dashed" w:sz="2" w:space="1" w:color="666666"/>
+          <w:right w:val="dashed" w:sz="2" w:space="1" w:color="666666"/>
+        </w:pBdr>
+        <w:shd w:val="clear" w:fill="FFFFFF"/>
+        <w:ind w:hanging="0" w:start="720"/>
+        <w:rPr>
+          <w:b w:val="false"/>
+          <w:i w:val="false"/>
+          <w:i w:val="false"/>
+          <w:color w:val="auto"/>
+          <w:sz w:val="18"/>
+          <w:szCs w:val="18"/>
+          <w:u w:val="none"/>
+          <w:shd w:fill="auto" w:val="clear"/>
+          <w:lang w:val="zxx"/>
+        </w:rPr>
+      </w:pPr>
+      <w:r>
+        <w:rPr>
+          <w:b w:val="false"/>
+          <w:i w:val="false"/>
+          <w:color w:val="000000"/>
+          <w:sz w:val="18"/>
+          <w:szCs w:val="18"/>
+          <w:u w:val="none"/>
+          <w:shd w:fill="auto" w:val="clear"/>
+          <w:lang w:val="zxx"/>
+        </w:rPr>
+        <w:t xml:space="preserve">    </w:t>
+      </w:r>
+      <w:r>
+        <w:rPr>
+          <w:b w:val="false"/>
+          <w:i w:val="false"/>
+          <w:color w:val="000000"/>
+          <w:sz w:val="18"/>
+          <w:szCs w:val="18"/>
+          <w:u w:val="none"/>
+          <w:shd w:fill="auto" w:val="clear"/>
+          <w:lang w:val="zxx"/>
+        </w:rPr>
+        <w:t>},</w:t>
+      </w:r>
+    </w:p>
+    <w:p>
+      <w:pPr>
+        <w:pStyle w:val="Normal"/>
+        <w:numPr>
+          <w:ilvl w:val="0"/>
+          <w:numId w:val="0"/>
+        </w:numPr>
+        <w:pBdr>
+          <w:top w:val="dashed" w:sz="2" w:space="1" w:color="666666"/>
+          <w:left w:val="dashed" w:sz="2" w:space="1" w:color="666666"/>
+          <w:bottom w:val="dashed" w:sz="2" w:space="1" w:color="666666"/>
+          <w:right w:val="dashed" w:sz="2" w:space="1" w:color="666666"/>
+        </w:pBdr>
+        <w:shd w:val="clear" w:fill="FFFFFF"/>
+        <w:ind w:hanging="0" w:start="720"/>
+        <w:rPr>
+          <w:b w:val="false"/>
+          <w:i w:val="false"/>
+          <w:i w:val="false"/>
+          <w:color w:val="000000"/>
+          <w:sz w:val="18"/>
+          <w:szCs w:val="18"/>
+          <w:u w:val="none"/>
+          <w:shd w:fill="auto" w:val="clear"/>
+          <w:lang w:val="zxx"/>
+        </w:rPr>
+      </w:pPr>
+      <w:r>
+        <w:rPr>
+          <w:b w:val="false"/>
+          <w:i w:val="false"/>
+          <w:color w:val="000000"/>
+          <w:sz w:val="18"/>
+          <w:szCs w:val="18"/>
+          <w:u w:val="none"/>
+          <w:shd w:fill="auto" w:val="clear"/>
+          <w:lang w:val="zxx"/>
+        </w:rPr>
+        <w:t>};</w:t>
+      </w:r>
+    </w:p>
+    <w:p>
+      <w:pPr>
+        <w:pStyle w:val="Normal"/>
+        <w:numPr>
+          <w:ilvl w:val="0"/>
+          <w:numId w:val="5"/>
+        </w:numPr>
+        <w:jc w:val="both"/>
+        <w:rPr>
+          <w:rFonts w:ascii="Times New Roman" w:hAnsi="Times New Roman"/>
+          <w:b w:val="false"/>
+          <w:bCs w:val="false"/>
+          <w:sz w:val="20"/>
+          <w:szCs w:val="20"/>
+        </w:rPr>
+      </w:pPr>
+      <w:r>
+        <w:rPr>
+          <w:rFonts w:ascii="Times New Roman" w:hAnsi="Times New Roman"/>
+          <w:b w:val="false"/>
+          <w:bCs w:val="false"/>
+          <w:sz w:val="20"/>
+          <w:szCs w:val="20"/>
+        </w:rPr>
+        <w:t>Non-discoverable devices</w:t>
+      </w:r>
+    </w:p>
+    <w:p>
+      <w:pPr>
+        <w:pStyle w:val="Normal"/>
+        <w:numPr>
+          <w:ilvl w:val="0"/>
+          <w:numId w:val="5"/>
+        </w:numPr>
+        <w:jc w:val="both"/>
+        <w:rPr>
+          <w:rFonts w:ascii="Times New Roman" w:hAnsi="Times New Roman"/>
+          <w:b w:val="false"/>
+          <w:bCs w:val="false"/>
+          <w:sz w:val="20"/>
+          <w:szCs w:val="20"/>
+        </w:rPr>
+      </w:pPr>
+      <w:r>
+        <w:rPr>
+          <w:rFonts w:ascii="Times New Roman" w:hAnsi="Times New Roman"/>
+          <w:b w:val="false"/>
+          <w:bCs w:val="false"/>
+          <w:sz w:val="20"/>
+          <w:szCs w:val="20"/>
+        </w:rPr>
+        <w:t>kernel needs a way to identify devices</w:t>
+      </w:r>
+    </w:p>
+    <w:p>
+      <w:pPr>
+        <w:pStyle w:val="Normal"/>
+        <w:numPr>
+          <w:ilvl w:val="0"/>
+          <w:numId w:val="5"/>
+        </w:numPr>
+        <w:jc w:val="both"/>
+        <w:rPr>
+          <w:rFonts w:ascii="Times New Roman" w:hAnsi="Times New Roman"/>
+          <w:b w:val="false"/>
+          <w:bCs w:val="false"/>
+          <w:sz w:val="20"/>
+          <w:szCs w:val="20"/>
+        </w:rPr>
+      </w:pPr>
+      <w:r>
+        <w:rPr>
+          <w:rFonts w:ascii="Times New Roman" w:hAnsi="Times New Roman"/>
+          <w:b w:val="false"/>
+          <w:bCs w:val="false"/>
+          <w:sz w:val="20"/>
+          <w:szCs w:val="20"/>
+        </w:rPr>
+        <w:t>these devices connected to a virtual platform bus( so drivers must also conform to this)</w:t>
+      </w:r>
+    </w:p>
+    <w:p>
+      <w:pPr>
+        <w:pStyle w:val="Normal"/>
+        <w:numPr>
+          <w:ilvl w:val="0"/>
+          <w:numId w:val="5"/>
+        </w:numPr>
+        <w:jc w:val="both"/>
+        <w:rPr>
+          <w:rFonts w:ascii="Times New Roman" w:hAnsi="Times New Roman"/>
+          <w:b w:val="false"/>
+          <w:bCs w:val="false"/>
+          <w:sz w:val="20"/>
+          <w:szCs w:val="20"/>
+        </w:rPr>
+      </w:pPr>
+      <w:r>
+        <w:rPr>
+          <w:rFonts w:ascii="Times New Roman" w:hAnsi="Times New Roman"/>
+          <w:b w:val="false"/>
+          <w:bCs w:val="false"/>
+          <w:sz w:val="20"/>
+          <w:szCs w:val="20"/>
+        </w:rPr>
+        <w:t xml:space="preserve">must: </w:t>
+      </w:r>
+      <w:r>
+        <w:rPr>
+          <w:rFonts w:ascii="Times New Roman" w:hAnsi="Times New Roman"/>
+          <w:b/>
+          <w:bCs/>
+          <w:sz w:val="20"/>
+          <w:szCs w:val="20"/>
+        </w:rPr>
+        <w:t>probe</w:t>
+      </w:r>
+      <w:r>
+        <w:rPr>
+          <w:rFonts w:ascii="Times New Roman" w:hAnsi="Times New Roman"/>
+          <w:b w:val="false"/>
+          <w:bCs w:val="false"/>
+          <w:sz w:val="20"/>
+          <w:szCs w:val="20"/>
+        </w:rPr>
+        <w:t xml:space="preserve"> | </w:t>
+      </w:r>
+      <w:r>
+        <w:rPr>
+          <w:rFonts w:ascii="Times New Roman" w:hAnsi="Times New Roman"/>
+          <w:b/>
+          <w:bCs/>
+          <w:sz w:val="20"/>
+          <w:szCs w:val="20"/>
+        </w:rPr>
+        <w:t>remove</w:t>
+      </w:r>
+      <w:r>
+        <w:rPr>
+          <w:rFonts w:ascii="Times New Roman" w:hAnsi="Times New Roman"/>
+          <w:b w:val="false"/>
+          <w:bCs w:val="false"/>
+          <w:sz w:val="20"/>
+          <w:szCs w:val="20"/>
+        </w:rPr>
+        <w:t xml:space="preserve"> cb, rest is power management.</w:t>
+      </w:r>
+    </w:p>
+    <w:p>
+      <w:pPr>
+        <w:pStyle w:val="Normal"/>
+        <w:numPr>
+          <w:ilvl w:val="0"/>
+          <w:numId w:val="5"/>
+        </w:numPr>
+        <w:jc w:val="both"/>
+        <w:rPr>
+          <w:rFonts w:ascii="Times New Roman" w:hAnsi="Times New Roman"/>
+          <w:b w:val="false"/>
+          <w:bCs w:val="false"/>
+          <w:sz w:val="20"/>
+          <w:szCs w:val="20"/>
+        </w:rPr>
+      </w:pPr>
+      <w:r>
+        <w:rPr>
+          <w:rFonts w:ascii="Times New Roman" w:hAnsi="Times New Roman"/>
+          <w:b w:val="false"/>
+          <w:bCs w:val="false"/>
+          <w:sz w:val="20"/>
+          <w:szCs w:val="20"/>
+        </w:rPr>
+        <w:t>Driver must provide way for bus code to bind to actual device driver.</w:t>
+      </w:r>
+    </w:p>
+    <w:p>
+      <w:pPr>
+        <w:pStyle w:val="Normal"/>
+        <w:numPr>
+          <w:ilvl w:val="0"/>
+          <w:numId w:val="5"/>
+        </w:numPr>
+        <w:jc w:val="both"/>
+        <w:rPr>
+          <w:rFonts w:ascii="Times New Roman" w:hAnsi="Times New Roman"/>
+          <w:b w:val="false"/>
+          <w:bCs w:val="false"/>
+          <w:sz w:val="20"/>
+          <w:szCs w:val="20"/>
+        </w:rPr>
+      </w:pPr>
+      <w:r>
+        <w:rPr>
+          <w:rFonts w:ascii="Times New Roman" w:hAnsi="Times New Roman"/>
+          <w:b w:val="false"/>
+          <w:bCs w:val="false"/>
+          <w:sz w:val="20"/>
+          <w:szCs w:val="20"/>
+        </w:rPr>
       </w:r>
     </w:p>
     <w:sectPr>
@@ -2074,6 +3636,417 @@
       </w:rPr>
     </w:lvl>
   </w:abstractNum>
+  <w:abstractNum w:abstractNumId="5">
+    <w:lvl w:ilvl="0">
+      <w:start w:val="1"/>
+      <w:numFmt w:val="bullet"/>
+      <w:lvlText w:val=""/>
+      <w:lvlJc w:val="start"/>
+      <w:pPr>
+        <w:tabs>
+          <w:tab w:val="num" w:pos="720"/>
+        </w:tabs>
+        <w:ind w:start="720" w:hanging="360"/>
+      </w:pPr>
+      <w:rPr>
+        <w:rFonts w:ascii="Symbol" w:hAnsi="Symbol" w:cs="Symbol" w:hint="default"/>
+      </w:rPr>
+    </w:lvl>
+    <w:lvl w:ilvl="1">
+      <w:start w:val="1"/>
+      <w:numFmt w:val="bullet"/>
+      <w:lvlText w:val=""/>
+      <w:lvlJc w:val="start"/>
+      <w:pPr>
+        <w:tabs>
+          <w:tab w:val="num" w:pos="1080"/>
+        </w:tabs>
+        <w:ind w:start="1080" w:hanging="360"/>
+      </w:pPr>
+      <w:rPr>
+        <w:rFonts w:ascii="Symbol" w:hAnsi="Symbol" w:cs="Symbol" w:hint="default"/>
+      </w:rPr>
+    </w:lvl>
+    <w:lvl w:ilvl="2">
+      <w:start w:val="1"/>
+      <w:numFmt w:val="bullet"/>
+      <w:lvlText w:val=""/>
+      <w:lvlJc w:val="start"/>
+      <w:pPr>
+        <w:tabs>
+          <w:tab w:val="num" w:pos="1440"/>
+        </w:tabs>
+        <w:ind w:start="1440" w:hanging="360"/>
+      </w:pPr>
+      <w:rPr>
+        <w:rFonts w:ascii="Symbol" w:hAnsi="Symbol" w:cs="Symbol" w:hint="default"/>
+      </w:rPr>
+    </w:lvl>
+    <w:lvl w:ilvl="3">
+      <w:start w:val="1"/>
+      <w:numFmt w:val="bullet"/>
+      <w:lvlText w:val=""/>
+      <w:lvlJc w:val="start"/>
+      <w:pPr>
+        <w:tabs>
+          <w:tab w:val="num" w:pos="1800"/>
+        </w:tabs>
+        <w:ind w:start="1800" w:hanging="360"/>
+      </w:pPr>
+      <w:rPr>
+        <w:rFonts w:ascii="Symbol" w:hAnsi="Symbol" w:cs="Symbol" w:hint="default"/>
+      </w:rPr>
+    </w:lvl>
+    <w:lvl w:ilvl="4">
+      <w:start w:val="1"/>
+      <w:numFmt w:val="bullet"/>
+      <w:lvlText w:val=""/>
+      <w:lvlJc w:val="start"/>
+      <w:pPr>
+        <w:tabs>
+          <w:tab w:val="num" w:pos="2160"/>
+        </w:tabs>
+        <w:ind w:start="2160" w:hanging="360"/>
+      </w:pPr>
+      <w:rPr>
+        <w:rFonts w:ascii="Symbol" w:hAnsi="Symbol" w:cs="Symbol" w:hint="default"/>
+      </w:rPr>
+    </w:lvl>
+    <w:lvl w:ilvl="5">
+      <w:start w:val="1"/>
+      <w:numFmt w:val="bullet"/>
+      <w:lvlText w:val=""/>
+      <w:lvlJc w:val="start"/>
+      <w:pPr>
+        <w:tabs>
+          <w:tab w:val="num" w:pos="2520"/>
+        </w:tabs>
+        <w:ind w:start="2520" w:hanging="360"/>
+      </w:pPr>
+      <w:rPr>
+        <w:rFonts w:ascii="Symbol" w:hAnsi="Symbol" w:cs="Symbol" w:hint="default"/>
+      </w:rPr>
+    </w:lvl>
+    <w:lvl w:ilvl="6">
+      <w:start w:val="1"/>
+      <w:numFmt w:val="bullet"/>
+      <w:lvlText w:val=""/>
+      <w:lvlJc w:val="start"/>
+      <w:pPr>
+        <w:tabs>
+          <w:tab w:val="num" w:pos="2880"/>
+        </w:tabs>
+        <w:ind w:start="2880" w:hanging="360"/>
+      </w:pPr>
+      <w:rPr>
+        <w:rFonts w:ascii="Symbol" w:hAnsi="Symbol" w:cs="Symbol" w:hint="default"/>
+      </w:rPr>
+    </w:lvl>
+    <w:lvl w:ilvl="7">
+      <w:start w:val="1"/>
+      <w:numFmt w:val="bullet"/>
+      <w:lvlText w:val=""/>
+      <w:lvlJc w:val="start"/>
+      <w:pPr>
+        <w:tabs>
+          <w:tab w:val="num" w:pos="3240"/>
+        </w:tabs>
+        <w:ind w:start="3240" w:hanging="360"/>
+      </w:pPr>
+      <w:rPr>
+        <w:rFonts w:ascii="Symbol" w:hAnsi="Symbol" w:cs="Symbol" w:hint="default"/>
+      </w:rPr>
+    </w:lvl>
+    <w:lvl w:ilvl="8">
+      <w:start w:val="1"/>
+      <w:numFmt w:val="bullet"/>
+      <w:lvlText w:val=""/>
+      <w:lvlJc w:val="start"/>
+      <w:pPr>
+        <w:tabs>
+          <w:tab w:val="num" w:pos="3600"/>
+        </w:tabs>
+        <w:ind w:start="3600" w:hanging="360"/>
+      </w:pPr>
+      <w:rPr>
+        <w:rFonts w:ascii="Symbol" w:hAnsi="Symbol" w:cs="Symbol" w:hint="default"/>
+      </w:rPr>
+    </w:lvl>
+  </w:abstractNum>
+  <w:abstractNum w:abstractNumId="6">
+    <w:lvl w:ilvl="0">
+      <w:start w:val="1"/>
+      <w:numFmt w:val="bullet"/>
+      <w:lvlText w:val=""/>
+      <w:lvlJc w:val="start"/>
+      <w:pPr>
+        <w:tabs>
+          <w:tab w:val="num" w:pos="720"/>
+        </w:tabs>
+        <w:ind w:start="720" w:hanging="360"/>
+      </w:pPr>
+      <w:rPr>
+        <w:rFonts w:ascii="Symbol" w:hAnsi="Symbol" w:cs="Symbol" w:hint="default"/>
+      </w:rPr>
+    </w:lvl>
+    <w:lvl w:ilvl="1">
+      <w:start w:val="1"/>
+      <w:numFmt w:val="bullet"/>
+      <w:lvlText w:val=""/>
+      <w:lvlJc w:val="start"/>
+      <w:pPr>
+        <w:tabs>
+          <w:tab w:val="num" w:pos="1080"/>
+        </w:tabs>
+        <w:ind w:start="1080" w:hanging="360"/>
+      </w:pPr>
+      <w:rPr>
+        <w:rFonts w:ascii="Symbol" w:hAnsi="Symbol" w:cs="Symbol" w:hint="default"/>
+      </w:rPr>
+    </w:lvl>
+    <w:lvl w:ilvl="2">
+      <w:start w:val="1"/>
+      <w:numFmt w:val="bullet"/>
+      <w:lvlText w:val=""/>
+      <w:lvlJc w:val="start"/>
+      <w:pPr>
+        <w:tabs>
+          <w:tab w:val="num" w:pos="1440"/>
+        </w:tabs>
+        <w:ind w:start="1440" w:hanging="360"/>
+      </w:pPr>
+      <w:rPr>
+        <w:rFonts w:ascii="Symbol" w:hAnsi="Symbol" w:cs="Symbol" w:hint="default"/>
+      </w:rPr>
+    </w:lvl>
+    <w:lvl w:ilvl="3">
+      <w:start w:val="1"/>
+      <w:numFmt w:val="bullet"/>
+      <w:lvlText w:val=""/>
+      <w:lvlJc w:val="start"/>
+      <w:pPr>
+        <w:tabs>
+          <w:tab w:val="num" w:pos="1800"/>
+        </w:tabs>
+        <w:ind w:start="1800" w:hanging="360"/>
+      </w:pPr>
+      <w:rPr>
+        <w:rFonts w:ascii="Symbol" w:hAnsi="Symbol" w:cs="Symbol" w:hint="default"/>
+      </w:rPr>
+    </w:lvl>
+    <w:lvl w:ilvl="4">
+      <w:start w:val="1"/>
+      <w:numFmt w:val="bullet"/>
+      <w:lvlText w:val=""/>
+      <w:lvlJc w:val="start"/>
+      <w:pPr>
+        <w:tabs>
+          <w:tab w:val="num" w:pos="2160"/>
+        </w:tabs>
+        <w:ind w:start="2160" w:hanging="360"/>
+      </w:pPr>
+      <w:rPr>
+        <w:rFonts w:ascii="Symbol" w:hAnsi="Symbol" w:cs="Symbol" w:hint="default"/>
+      </w:rPr>
+    </w:lvl>
+    <w:lvl w:ilvl="5">
+      <w:start w:val="1"/>
+      <w:numFmt w:val="bullet"/>
+      <w:lvlText w:val=""/>
+      <w:lvlJc w:val="start"/>
+      <w:pPr>
+        <w:tabs>
+          <w:tab w:val="num" w:pos="2520"/>
+        </w:tabs>
+        <w:ind w:start="2520" w:hanging="360"/>
+      </w:pPr>
+      <w:rPr>
+        <w:rFonts w:ascii="Symbol" w:hAnsi="Symbol" w:cs="Symbol" w:hint="default"/>
+      </w:rPr>
+    </w:lvl>
+    <w:lvl w:ilvl="6">
+      <w:start w:val="1"/>
+      <w:numFmt w:val="bullet"/>
+      <w:lvlText w:val=""/>
+      <w:lvlJc w:val="start"/>
+      <w:pPr>
+        <w:tabs>
+          <w:tab w:val="num" w:pos="2880"/>
+        </w:tabs>
+        <w:ind w:start="2880" w:hanging="360"/>
+      </w:pPr>
+      <w:rPr>
+        <w:rFonts w:ascii="Symbol" w:hAnsi="Symbol" w:cs="Symbol" w:hint="default"/>
+      </w:rPr>
+    </w:lvl>
+    <w:lvl w:ilvl="7">
+      <w:start w:val="1"/>
+      <w:numFmt w:val="bullet"/>
+      <w:lvlText w:val=""/>
+      <w:lvlJc w:val="start"/>
+      <w:pPr>
+        <w:tabs>
+          <w:tab w:val="num" w:pos="3240"/>
+        </w:tabs>
+        <w:ind w:start="3240" w:hanging="360"/>
+      </w:pPr>
+      <w:rPr>
+        <w:rFonts w:ascii="Symbol" w:hAnsi="Symbol" w:cs="Symbol" w:hint="default"/>
+      </w:rPr>
+    </w:lvl>
+    <w:lvl w:ilvl="8">
+      <w:start w:val="1"/>
+      <w:numFmt w:val="bullet"/>
+      <w:lvlText w:val=""/>
+      <w:lvlJc w:val="start"/>
+      <w:pPr>
+        <w:tabs>
+          <w:tab w:val="num" w:pos="3600"/>
+        </w:tabs>
+        <w:ind w:start="3600" w:hanging="360"/>
+      </w:pPr>
+      <w:rPr>
+        <w:rFonts w:ascii="Symbol" w:hAnsi="Symbol" w:cs="Symbol" w:hint="default"/>
+      </w:rPr>
+    </w:lvl>
+  </w:abstractNum>
+  <w:abstractNum w:abstractNumId="7">
+    <w:lvl w:ilvl="0">
+      <w:start w:val="1"/>
+      <w:numFmt w:val="bullet"/>
+      <w:lvlText w:val=""/>
+      <w:lvlJc w:val="start"/>
+      <w:pPr>
+        <w:tabs>
+          <w:tab w:val="num" w:pos="720"/>
+        </w:tabs>
+        <w:ind w:start="720" w:hanging="360"/>
+      </w:pPr>
+      <w:rPr>
+        <w:rFonts w:ascii="Symbol" w:hAnsi="Symbol" w:cs="Symbol" w:hint="default"/>
+      </w:rPr>
+    </w:lvl>
+    <w:lvl w:ilvl="1">
+      <w:start w:val="1"/>
+      <w:numFmt w:val="bullet"/>
+      <w:lvlText w:val=""/>
+      <w:lvlJc w:val="start"/>
+      <w:pPr>
+        <w:tabs>
+          <w:tab w:val="num" w:pos="1080"/>
+        </w:tabs>
+        <w:ind w:start="1080" w:hanging="360"/>
+      </w:pPr>
+      <w:rPr>
+        <w:rFonts w:ascii="Symbol" w:hAnsi="Symbol" w:cs="Symbol" w:hint="default"/>
+      </w:rPr>
+    </w:lvl>
+    <w:lvl w:ilvl="2">
+      <w:start w:val="1"/>
+      <w:numFmt w:val="bullet"/>
+      <w:lvlText w:val=""/>
+      <w:lvlJc w:val="start"/>
+      <w:pPr>
+        <w:tabs>
+          <w:tab w:val="num" w:pos="1440"/>
+        </w:tabs>
+        <w:ind w:start="1440" w:hanging="360"/>
+      </w:pPr>
+      <w:rPr>
+        <w:rFonts w:ascii="Symbol" w:hAnsi="Symbol" w:cs="Symbol" w:hint="default"/>
+      </w:rPr>
+    </w:lvl>
+    <w:lvl w:ilvl="3">
+      <w:start w:val="1"/>
+      <w:numFmt w:val="bullet"/>
+      <w:lvlText w:val=""/>
+      <w:lvlJc w:val="start"/>
+      <w:pPr>
+        <w:tabs>
+          <w:tab w:val="num" w:pos="1800"/>
+        </w:tabs>
+        <w:ind w:start="1800" w:hanging="360"/>
+      </w:pPr>
+      <w:rPr>
+        <w:rFonts w:ascii="Symbol" w:hAnsi="Symbol" w:cs="Symbol" w:hint="default"/>
+      </w:rPr>
+    </w:lvl>
+    <w:lvl w:ilvl="4">
+      <w:start w:val="1"/>
+      <w:numFmt w:val="bullet"/>
+      <w:lvlText w:val=""/>
+      <w:lvlJc w:val="start"/>
+      <w:pPr>
+        <w:tabs>
+          <w:tab w:val="num" w:pos="2160"/>
+        </w:tabs>
+        <w:ind w:start="2160" w:hanging="360"/>
+      </w:pPr>
+      <w:rPr>
+        <w:rFonts w:ascii="Symbol" w:hAnsi="Symbol" w:cs="Symbol" w:hint="default"/>
+      </w:rPr>
+    </w:lvl>
+    <w:lvl w:ilvl="5">
+      <w:start w:val="1"/>
+      <w:numFmt w:val="bullet"/>
+      <w:lvlText w:val=""/>
+      <w:lvlJc w:val="start"/>
+      <w:pPr>
+        <w:tabs>
+          <w:tab w:val="num" w:pos="2520"/>
+        </w:tabs>
+        <w:ind w:start="2520" w:hanging="360"/>
+      </w:pPr>
+      <w:rPr>
+        <w:rFonts w:ascii="Symbol" w:hAnsi="Symbol" w:cs="Symbol" w:hint="default"/>
+      </w:rPr>
+    </w:lvl>
+    <w:lvl w:ilvl="6">
+      <w:start w:val="1"/>
+      <w:numFmt w:val="bullet"/>
+      <w:lvlText w:val=""/>
+      <w:lvlJc w:val="start"/>
+      <w:pPr>
+        <w:tabs>
+          <w:tab w:val="num" w:pos="2880"/>
+        </w:tabs>
+        <w:ind w:start="2880" w:hanging="360"/>
+      </w:pPr>
+      <w:rPr>
+        <w:rFonts w:ascii="Symbol" w:hAnsi="Symbol" w:cs="Symbol" w:hint="default"/>
+      </w:rPr>
+    </w:lvl>
+    <w:lvl w:ilvl="7">
+      <w:start w:val="1"/>
+      <w:numFmt w:val="bullet"/>
+      <w:lvlText w:val=""/>
+      <w:lvlJc w:val="start"/>
+      <w:pPr>
+        <w:tabs>
+          <w:tab w:val="num" w:pos="3240"/>
+        </w:tabs>
+        <w:ind w:start="3240" w:hanging="360"/>
+      </w:pPr>
+      <w:rPr>
+        <w:rFonts w:ascii="Symbol" w:hAnsi="Symbol" w:cs="Symbol" w:hint="default"/>
+      </w:rPr>
+    </w:lvl>
+    <w:lvl w:ilvl="8">
+      <w:start w:val="1"/>
+      <w:numFmt w:val="bullet"/>
+      <w:lvlText w:val=""/>
+      <w:lvlJc w:val="start"/>
+      <w:pPr>
+        <w:tabs>
+          <w:tab w:val="num" w:pos="3600"/>
+        </w:tabs>
+        <w:ind w:start="3600" w:hanging="360"/>
+      </w:pPr>
+      <w:rPr>
+        <w:rFonts w:ascii="Symbol" w:hAnsi="Symbol" w:cs="Symbol" w:hint="default"/>
+      </w:rPr>
+    </w:lvl>
+  </w:abstractNum>
   <w:num w:numId="1">
     <w:abstractNumId w:val="1"/>
   </w:num>
@@ -2085,6 +4058,15 @@
   </w:num>
   <w:num w:numId="4">
     <w:abstractNumId w:val="4"/>
+  </w:num>
+  <w:num w:numId="5">
+    <w:abstractNumId w:val="5"/>
+  </w:num>
+  <w:num w:numId="6">
+    <w:abstractNumId w:val="6"/>
+  </w:num>
+  <w:num w:numId="7">
+    <w:abstractNumId w:val="7"/>
   </w:num>
 </w:numbering>
 </file>

</xml_diff>